<commit_message>
Basic version, ready for testing.
</commit_message>
<xml_diff>
--- a/deployment instructions.docx
+++ b/deployment instructions.docx
@@ -1,6 +1,6 @@
 
 <file path=word/document.xml><?xml version="1.0" encoding="utf-8"?>
-<w:document xmlns:wpc="http://schemas.microsoft.com/office/word/2010/wordprocessingCanvas" xmlns:mc="http://schemas.openxmlformats.org/markup-compatibility/2006" xmlns:o="urn:schemas-microsoft-com:office:office" xmlns:r="http://schemas.openxmlformats.org/officeDocument/2006/relationships" xmlns:m="http://schemas.openxmlformats.org/officeDocument/2006/math" xmlns:v="urn:schemas-microsoft-com:vml" xmlns:wp14="http://schemas.microsoft.com/office/word/2010/wordprocessingDrawing" xmlns:wp="http://schemas.openxmlformats.org/drawingml/2006/wordprocessingDrawing" xmlns:w10="urn:schemas-microsoft-com:office:word" xmlns:w="http://schemas.openxmlformats.org/wordprocessingml/2006/main" xmlns:w14="http://schemas.microsoft.com/office/word/2010/wordml" xmlns:wpg="http://schemas.microsoft.com/office/word/2010/wordprocessingGroup" xmlns:wpi="http://schemas.microsoft.com/office/word/2010/wordprocessingInk" xmlns:wne="http://schemas.microsoft.com/office/word/2006/wordml" xmlns:wps="http://schemas.microsoft.com/office/word/2010/wordprocessingShape" mc:Ignorable="w14 wp14">
+<w:document xmlns:wpc="http://schemas.microsoft.com/office/word/2010/wordprocessingCanvas" xmlns:cx="http://schemas.microsoft.com/office/drawing/2014/chartex" xmlns:cx1="http://schemas.microsoft.com/office/drawing/2015/9/8/chartex" xmlns:cx2="http://schemas.microsoft.com/office/drawing/2015/10/21/chartex" xmlns:cx3="http://schemas.microsoft.com/office/drawing/2016/5/9/chartex" xmlns:cx4="http://schemas.microsoft.com/office/drawing/2016/5/10/chartex" xmlns:cx5="http://schemas.microsoft.com/office/drawing/2016/5/11/chartex" xmlns:cx6="http://schemas.microsoft.com/office/drawing/2016/5/12/chartex" xmlns:cx7="http://schemas.microsoft.com/office/drawing/2016/5/13/chartex" xmlns:cx8="http://schemas.microsoft.com/office/drawing/2016/5/14/chartex" xmlns:mc="http://schemas.openxmlformats.org/markup-compatibility/2006" xmlns:aink="http://schemas.microsoft.com/office/drawing/2016/ink" xmlns:am3d="http://schemas.microsoft.com/office/drawing/2017/model3d" xmlns:o="urn:schemas-microsoft-com:office:office" xmlns:r="http://schemas.openxmlformats.org/officeDocument/2006/relationships" xmlns:m="http://schemas.openxmlformats.org/officeDocument/2006/math" xmlns:v="urn:schemas-microsoft-com:vml" xmlns:wp14="http://schemas.microsoft.com/office/word/2010/wordprocessingDrawing" xmlns:wp="http://schemas.openxmlformats.org/drawingml/2006/wordprocessingDrawing" xmlns:w10="urn:schemas-microsoft-com:office:word" xmlns:w="http://schemas.openxmlformats.org/wordprocessingml/2006/main" xmlns:w14="http://schemas.microsoft.com/office/word/2010/wordml" xmlns:w15="http://schemas.microsoft.com/office/word/2012/wordml" xmlns:w16cid="http://schemas.microsoft.com/office/word/2016/wordml/cid" xmlns:w16se="http://schemas.microsoft.com/office/word/2015/wordml/symex" xmlns:wpg="http://schemas.microsoft.com/office/word/2010/wordprocessingGroup" xmlns:wpi="http://schemas.microsoft.com/office/word/2010/wordprocessingInk" xmlns:wne="http://schemas.microsoft.com/office/word/2006/wordml" xmlns:wps="http://schemas.microsoft.com/office/word/2010/wordprocessingShape" mc:Ignorable="w14 w15 w16se w16cid wp14">
   <w:body>
     <w:p>
       <w:pPr>
@@ -17,7 +17,7 @@
     </w:p>
     <w:p>
       <w:pPr>
-        <w:pStyle w:val="Akapitzlist"/>
+        <w:pStyle w:val="ListParagraph"/>
         <w:numPr>
           <w:ilvl w:val="0"/>
           <w:numId w:val="1"/>
@@ -35,7 +35,7 @@
     </w:p>
     <w:p>
       <w:pPr>
-        <w:pStyle w:val="Akapitzlist"/>
+        <w:pStyle w:val="ListParagraph"/>
         <w:numPr>
           <w:ilvl w:val="0"/>
           <w:numId w:val="1"/>
@@ -53,7 +53,7 @@
     </w:p>
     <w:p>
       <w:pPr>
-        <w:pStyle w:val="Akapitzlist"/>
+        <w:pStyle w:val="ListParagraph"/>
         <w:rPr>
           <w:lang w:val="en-US"/>
         </w:rPr>
@@ -61,7 +61,7 @@
     </w:p>
     <w:p>
       <w:pPr>
-        <w:pStyle w:val="Nagwek1"/>
+        <w:pStyle w:val="Heading1"/>
         <w:rPr>
           <w:lang w:val="en-US"/>
         </w:rPr>
@@ -84,7 +84,49 @@
         <w:rPr>
           <w:lang w:val="en-US"/>
         </w:rPr>
-        <w:t xml:space="preserve">Before building the frontend application we need to configure the backend application url (so it can communicate with it). The url is located in: </w:t>
+        <w:t xml:space="preserve">Before building the frontend application we need to configure the backend application </w:t>
+      </w:r>
+      <w:proofErr w:type="spellStart"/>
+      <w:r>
+        <w:rPr>
+          <w:lang w:val="en-US"/>
+        </w:rPr>
+        <w:t>url</w:t>
+      </w:r>
+      <w:proofErr w:type="spellEnd"/>
+      <w:r>
+        <w:rPr>
+          <w:lang w:val="en-US"/>
+        </w:rPr>
+        <w:t xml:space="preserve"> (so it can communicate with it). The </w:t>
+      </w:r>
+      <w:proofErr w:type="spellStart"/>
+      <w:r>
+        <w:rPr>
+          <w:lang w:val="en-US"/>
+        </w:rPr>
+        <w:t>url</w:t>
+      </w:r>
+      <w:proofErr w:type="spellEnd"/>
+      <w:r>
+        <w:rPr>
+          <w:lang w:val="en-US"/>
+        </w:rPr>
+        <w:t xml:space="preserve"> </w:t>
+      </w:r>
+      <w:proofErr w:type="gramStart"/>
+      <w:r>
+        <w:rPr>
+          <w:lang w:val="en-US"/>
+        </w:rPr>
+        <w:t>is located in</w:t>
+      </w:r>
+      <w:proofErr w:type="gramEnd"/>
+      <w:r>
+        <w:rPr>
+          <w:lang w:val="en-US"/>
+        </w:rPr>
+        <w:t xml:space="preserve">: </w:t>
       </w:r>
       <w:r>
         <w:rPr>
@@ -126,7 +168,21 @@
         <w:rPr>
           <w:lang w:val="en-US"/>
         </w:rPr>
-        <w:t xml:space="preserve"> – need to change the “url” variable.</w:t>
+        <w:t xml:space="preserve"> – need to change the “</w:t>
+      </w:r>
+      <w:proofErr w:type="spellStart"/>
+      <w:r>
+        <w:rPr>
+          <w:lang w:val="en-US"/>
+        </w:rPr>
+        <w:t>url</w:t>
+      </w:r>
+      <w:proofErr w:type="spellEnd"/>
+      <w:r>
+        <w:rPr>
+          <w:lang w:val="en-US"/>
+        </w:rPr>
+        <w:t>” variable.</w:t>
       </w:r>
     </w:p>
     <w:p>
@@ -144,7 +200,7 @@
     </w:p>
     <w:p>
       <w:pPr>
-        <w:pStyle w:val="Akapitzlist"/>
+        <w:pStyle w:val="ListParagraph"/>
         <w:numPr>
           <w:ilvl w:val="0"/>
           <w:numId w:val="2"/>
@@ -153,33 +209,27 @@
           <w:lang w:val="en-US"/>
         </w:rPr>
       </w:pPr>
-      <w:r>
-        <w:rPr>
-          <w:lang w:val="en-US"/>
-        </w:rPr>
-        <w:t xml:space="preserve">nodejs – can download it here </w:t>
-      </w:r>
-      <w:hyperlink r:id="rId6" w:history="1">
+      <w:proofErr w:type="spellStart"/>
+      <w:r>
+        <w:rPr>
+          <w:lang w:val="en-US"/>
+        </w:rPr>
+        <w:t>nodejs</w:t>
+      </w:r>
+      <w:proofErr w:type="spellEnd"/>
+      <w:r>
+        <w:rPr>
+          <w:lang w:val="en-US"/>
+        </w:rPr>
+        <w:t xml:space="preserve"> – can download it here </w:t>
+      </w:r>
+      <w:hyperlink r:id="rId8" w:history="1">
         <w:r>
           <w:rPr>
-            <w:rStyle w:val="Hipercze"/>
+            <w:rStyle w:val="Hyperlink"/>
             <w:lang w:val="en-US"/>
           </w:rPr>
-          <w:t>https://nodejs.org/en/downl</w:t>
-        </w:r>
-        <w:r>
-          <w:rPr>
-            <w:rStyle w:val="Hipercze"/>
-            <w:lang w:val="en-US"/>
-          </w:rPr>
-          <w:t>o</w:t>
-        </w:r>
-        <w:r>
-          <w:rPr>
-            <w:rStyle w:val="Hipercze"/>
-            <w:lang w:val="en-US"/>
-          </w:rPr>
-          <w:t>ad/</w:t>
+          <w:t>https://nodejs.org/en/download/</w:t>
         </w:r>
       </w:hyperlink>
     </w:p>
@@ -193,24 +243,68 @@
         <w:rPr>
           <w:lang w:val="en-US"/>
         </w:rPr>
-        <w:t>After the tools instalating open the cmd in directory: “</w:t>
-      </w:r>
-      <w:r>
-        <w:rPr>
-          <w:lang w:val="en-US"/>
-        </w:rPr>
-        <w:t>ProjectRepository/frontend</w:t>
-      </w:r>
-      <w:r>
-        <w:rPr>
-          <w:lang w:val="en-US"/>
-        </w:rPr>
-        <w:t>”  and type in:</w:t>
+        <w:t xml:space="preserve">After the tools </w:t>
+      </w:r>
+      <w:proofErr w:type="spellStart"/>
+      <w:r>
+        <w:rPr>
+          <w:lang w:val="en-US"/>
+        </w:rPr>
+        <w:t>instalating</w:t>
+      </w:r>
+      <w:proofErr w:type="spellEnd"/>
+      <w:r>
+        <w:rPr>
+          <w:lang w:val="en-US"/>
+        </w:rPr>
+        <w:t xml:space="preserve"> open the </w:t>
+      </w:r>
+      <w:proofErr w:type="spellStart"/>
+      <w:r>
+        <w:rPr>
+          <w:lang w:val="en-US"/>
+        </w:rPr>
+        <w:t>cmd</w:t>
+      </w:r>
+      <w:proofErr w:type="spellEnd"/>
+      <w:r>
+        <w:rPr>
+          <w:lang w:val="en-US"/>
+        </w:rPr>
+        <w:t xml:space="preserve"> in directory: “</w:t>
+      </w:r>
+      <w:proofErr w:type="spellStart"/>
+      <w:r>
+        <w:rPr>
+          <w:lang w:val="en-US"/>
+        </w:rPr>
+        <w:t>ProjectRepository</w:t>
+      </w:r>
+      <w:proofErr w:type="spellEnd"/>
+      <w:r>
+        <w:rPr>
+          <w:lang w:val="en-US"/>
+        </w:rPr>
+        <w:t>/</w:t>
+      </w:r>
+      <w:proofErr w:type="gramStart"/>
+      <w:r>
+        <w:rPr>
+          <w:lang w:val="en-US"/>
+        </w:rPr>
+        <w:t>frontend”  and</w:t>
+      </w:r>
+      <w:proofErr w:type="gramEnd"/>
+      <w:r>
+        <w:rPr>
+          <w:lang w:val="en-US"/>
+        </w:rPr>
+        <w:t xml:space="preserve"> type in:</w:t>
       </w:r>
     </w:p>
     <w:p>
       <w:pPr>
-        <w:pStyle w:val="Akapitzlist"/>
+        <w:pStyle w:val="ListParagraph"/>
         <w:numPr>
           <w:ilvl w:val="0"/>
           <w:numId w:val="2"/>
@@ -219,16 +313,38 @@
           <w:lang w:val="en-US"/>
         </w:rPr>
       </w:pPr>
-      <w:r>
-        <w:rPr>
-          <w:lang w:val="en-US"/>
-        </w:rPr>
-        <w:t>npm install  (to install required dependencies, may take a while)</w:t>
+      <w:proofErr w:type="spellStart"/>
+      <w:r>
+        <w:rPr>
+          <w:lang w:val="en-US"/>
+        </w:rPr>
+        <w:t>npm</w:t>
+      </w:r>
+      <w:proofErr w:type="spellEnd"/>
+      <w:r>
+        <w:rPr>
+          <w:lang w:val="en-US"/>
+        </w:rPr>
+        <w:t xml:space="preserve"> </w:t>
+      </w:r>
+      <w:proofErr w:type="gramStart"/>
+      <w:r>
+        <w:rPr>
+          <w:lang w:val="en-US"/>
+        </w:rPr>
+        <w:t>install  (</w:t>
+      </w:r>
+      <w:proofErr w:type="gramEnd"/>
+      <w:r>
+        <w:rPr>
+          <w:lang w:val="en-US"/>
+        </w:rPr>
+        <w:t>to install required dependencies, may take a while)</w:t>
       </w:r>
     </w:p>
     <w:p>
       <w:pPr>
-        <w:pStyle w:val="Akapitzlist"/>
+        <w:pStyle w:val="ListParagraph"/>
         <w:numPr>
           <w:ilvl w:val="0"/>
           <w:numId w:val="2"/>
@@ -237,29 +353,143 @@
           <w:lang w:val="en-US"/>
         </w:rPr>
       </w:pPr>
-      <w:r>
-        <w:rPr>
-          <w:lang w:val="en-US"/>
-        </w:rPr>
-        <w:t>npm run-script build -- --prod --base-href=/app/</w:t>
-      </w:r>
-      <w:r>
-        <w:rPr>
-          <w:lang w:val="en-US"/>
-        </w:rPr>
-        <w:t xml:space="preserve">   (to build the project, outcome will be in “ProjectRepository/frontend/dist/frontend” directory, copy its whole content into “</w:t>
-      </w:r>
+      <w:proofErr w:type="spellStart"/>
+      <w:r>
+        <w:rPr>
+          <w:lang w:val="en-US"/>
+        </w:rPr>
+        <w:t>npm</w:t>
+      </w:r>
+      <w:proofErr w:type="spellEnd"/>
+      <w:r>
+        <w:rPr>
+          <w:lang w:val="en-US"/>
+        </w:rPr>
+        <w:t xml:space="preserve"> run-script build -- --prod --base-</w:t>
+      </w:r>
+      <w:proofErr w:type="spellStart"/>
+      <w:r>
+        <w:rPr>
+          <w:lang w:val="en-US"/>
+        </w:rPr>
+        <w:t>href</w:t>
+      </w:r>
+      <w:proofErr w:type="spellEnd"/>
+      <w:r>
+        <w:rPr>
+          <w:lang w:val="en-US"/>
+        </w:rPr>
+        <w:t>=/app/</w:t>
+      </w:r>
+      <w:r>
+        <w:rPr>
+          <w:lang w:val="en-US"/>
+        </w:rPr>
+        <w:t xml:space="preserve"> </w:t>
+      </w:r>
+      <w:r>
+        <w:rPr>
+          <w:lang w:val="en-US"/>
+        </w:rPr>
+        <w:t>--output-path</w:t>
+      </w:r>
+      <w:proofErr w:type="gramStart"/>
+      <w:r>
+        <w:rPr>
+          <w:lang w:val="en-US"/>
+        </w:rPr>
+        <w:t>=.</w:t>
+      </w:r>
+      <w:proofErr w:type="gramEnd"/>
+      <w:r>
+        <w:rPr>
+          <w:lang w:val="en-US"/>
+        </w:rPr>
+        <w:t>\</w:t>
+      </w:r>
+      <w:proofErr w:type="spellStart"/>
+      <w:r>
+        <w:rPr>
+          <w:lang w:val="en-US"/>
+        </w:rPr>
+        <w:t>FarmOrder</w:t>
+      </w:r>
+      <w:proofErr w:type="spellEnd"/>
+      <w:r>
+        <w:rPr>
+          <w:lang w:val="en-US"/>
+        </w:rPr>
+        <w:t>\</w:t>
+      </w:r>
+      <w:bookmarkStart w:id="0" w:name="_GoBack"/>
+      <w:bookmarkEnd w:id="0"/>
+      <w:r>
+        <w:rPr>
+          <w:lang w:val="en-US"/>
+        </w:rPr>
+        <w:t>app</w:t>
+      </w:r>
+      <w:r>
+        <w:rPr>
+          <w:lang w:val="en-US"/>
+        </w:rPr>
+        <w:t xml:space="preserve"> (to build the project, outcome will be in “</w:t>
+      </w:r>
+      <w:proofErr w:type="spellStart"/>
       <w:r>
         <w:rPr>
           <w:lang w:val="en-US"/>
         </w:rPr>
         <w:t>ProjectRepository</w:t>
       </w:r>
-      <w:r>
-        <w:rPr>
-          <w:lang w:val="en-US"/>
-        </w:rPr>
-        <w:t>\FarmOrder\app</w:t>
+      <w:proofErr w:type="spellEnd"/>
+      <w:r>
+        <w:rPr>
+          <w:lang w:val="en-US"/>
+        </w:rPr>
+        <w:t>/frontend/</w:t>
+      </w:r>
+      <w:proofErr w:type="spellStart"/>
+      <w:r>
+        <w:rPr>
+          <w:lang w:val="en-US"/>
+        </w:rPr>
+        <w:t>dist</w:t>
+      </w:r>
+      <w:proofErr w:type="spellEnd"/>
+      <w:r>
+        <w:rPr>
+          <w:lang w:val="en-US"/>
+        </w:rPr>
+        <w:t>/frontend” directory, copy its whole content into “</w:t>
+      </w:r>
+      <w:proofErr w:type="spellStart"/>
+      <w:r>
+        <w:rPr>
+          <w:lang w:val="en-US"/>
+        </w:rPr>
+        <w:t>ProjectRepository</w:t>
+      </w:r>
+      <w:proofErr w:type="spellEnd"/>
+      <w:r>
+        <w:rPr>
+          <w:lang w:val="en-US"/>
+        </w:rPr>
+        <w:t>\</w:t>
+      </w:r>
+      <w:proofErr w:type="spellStart"/>
+      <w:r>
+        <w:rPr>
+          <w:lang w:val="en-US"/>
+        </w:rPr>
+        <w:t>FarmOrder</w:t>
+      </w:r>
+      <w:proofErr w:type="spellEnd"/>
+      <w:r>
+        <w:rPr>
+          <w:lang w:val="en-US"/>
+        </w:rPr>
+        <w:t>\app</w:t>
       </w:r>
       <w:r>
         <w:rPr>
@@ -270,7 +500,7 @@
     </w:p>
     <w:p>
       <w:pPr>
-        <w:pStyle w:val="Nagwek1"/>
+        <w:pStyle w:val="Heading1"/>
         <w:rPr>
           <w:lang w:val="en-US"/>
         </w:rPr>
@@ -293,15 +523,23 @@
           <w:lang w:val="en-US"/>
         </w:rPr>
         <w:tab/>
-        <w:t>After preparation of the frontend, backend can be launched. Keep in mind, that if backend is built in the “Debug” configuration it will redirect the page to the swagger documentation. If its built in “Release” configuration, it will redirect the user to the “/app/” folder where the fronted was copied</w:t>
-      </w:r>
-      <w:bookmarkStart w:id="0" w:name="_GoBack"/>
-      <w:bookmarkEnd w:id="0"/>
-      <w:r>
-        <w:rPr>
-          <w:lang w:val="en-US"/>
-        </w:rPr>
-        <w:t>.</w:t>
+        <w:t xml:space="preserve">After preparation of the frontend, backend can be launched. Keep in mind, that if backend is built in the “Debug” configuration it will redirect the page to the swagger documentation. If </w:t>
+      </w:r>
+      <w:proofErr w:type="spellStart"/>
+      <w:proofErr w:type="gramStart"/>
+      <w:r>
+        <w:rPr>
+          <w:lang w:val="en-US"/>
+        </w:rPr>
+        <w:t>its</w:t>
+      </w:r>
+      <w:proofErr w:type="spellEnd"/>
+      <w:proofErr w:type="gramEnd"/>
+      <w:r>
+        <w:rPr>
+          <w:lang w:val="en-US"/>
+        </w:rPr>
+        <w:t xml:space="preserve"> built in “Release” configuration, it will redirect the user to the “/app/” folder where the fronted was copied.</w:t>
       </w:r>
     </w:p>
     <w:sectPr>
@@ -315,8 +553,8 @@
 </file>
 
 <file path=word/numbering.xml><?xml version="1.0" encoding="utf-8"?>
-<w:numbering xmlns:wpc="http://schemas.microsoft.com/office/word/2010/wordprocessingCanvas" xmlns:mc="http://schemas.openxmlformats.org/markup-compatibility/2006" xmlns:o="urn:schemas-microsoft-com:office:office" xmlns:r="http://schemas.openxmlformats.org/officeDocument/2006/relationships" xmlns:m="http://schemas.openxmlformats.org/officeDocument/2006/math" xmlns:v="urn:schemas-microsoft-com:vml" xmlns:wp14="http://schemas.microsoft.com/office/word/2010/wordprocessingDrawing" xmlns:wp="http://schemas.openxmlformats.org/drawingml/2006/wordprocessingDrawing" xmlns:w10="urn:schemas-microsoft-com:office:word" xmlns:w="http://schemas.openxmlformats.org/wordprocessingml/2006/main" xmlns:w14="http://schemas.microsoft.com/office/word/2010/wordml" xmlns:wpg="http://schemas.microsoft.com/office/word/2010/wordprocessingGroup" xmlns:wpi="http://schemas.microsoft.com/office/word/2010/wordprocessingInk" xmlns:wne="http://schemas.microsoft.com/office/word/2006/wordml" xmlns:wps="http://schemas.microsoft.com/office/word/2010/wordprocessingShape" mc:Ignorable="w14 wp14">
-  <w:abstractNum w:abstractNumId="0">
+<w:numbering xmlns:wpc="http://schemas.microsoft.com/office/word/2010/wordprocessingCanvas" xmlns:cx="http://schemas.microsoft.com/office/drawing/2014/chartex" xmlns:cx1="http://schemas.microsoft.com/office/drawing/2015/9/8/chartex" xmlns:cx2="http://schemas.microsoft.com/office/drawing/2015/10/21/chartex" xmlns:cx3="http://schemas.microsoft.com/office/drawing/2016/5/9/chartex" xmlns:cx4="http://schemas.microsoft.com/office/drawing/2016/5/10/chartex" xmlns:cx5="http://schemas.microsoft.com/office/drawing/2016/5/11/chartex" xmlns:cx6="http://schemas.microsoft.com/office/drawing/2016/5/12/chartex" xmlns:cx7="http://schemas.microsoft.com/office/drawing/2016/5/13/chartex" xmlns:cx8="http://schemas.microsoft.com/office/drawing/2016/5/14/chartex" xmlns:mc="http://schemas.openxmlformats.org/markup-compatibility/2006" xmlns:aink="http://schemas.microsoft.com/office/drawing/2016/ink" xmlns:am3d="http://schemas.microsoft.com/office/drawing/2017/model3d" xmlns:o="urn:schemas-microsoft-com:office:office" xmlns:r="http://schemas.openxmlformats.org/officeDocument/2006/relationships" xmlns:m="http://schemas.openxmlformats.org/officeDocument/2006/math" xmlns:v="urn:schemas-microsoft-com:vml" xmlns:wp14="http://schemas.microsoft.com/office/word/2010/wordprocessingDrawing" xmlns:wp="http://schemas.openxmlformats.org/drawingml/2006/wordprocessingDrawing" xmlns:w10="urn:schemas-microsoft-com:office:word" xmlns:w="http://schemas.openxmlformats.org/wordprocessingml/2006/main" xmlns:w14="http://schemas.microsoft.com/office/word/2010/wordml" xmlns:w15="http://schemas.microsoft.com/office/word/2012/wordml" xmlns:w16cid="http://schemas.microsoft.com/office/word/2016/wordml/cid" xmlns:w16se="http://schemas.microsoft.com/office/word/2015/wordml/symex" xmlns:wpg="http://schemas.microsoft.com/office/word/2010/wordprocessingGroup" xmlns:wpi="http://schemas.microsoft.com/office/word/2010/wordprocessingInk" xmlns:wne="http://schemas.microsoft.com/office/word/2006/wordml" xmlns:wps="http://schemas.microsoft.com/office/word/2010/wordprocessingShape" mc:Ignorable="w14 w15 w16se w16cid wp14">
+  <w:abstractNum w:abstractNumId="0" w15:restartNumberingAfterBreak="0">
     <w:nsid w:val="4B9A2671"/>
     <w:multiLevelType w:val="hybridMultilevel"/>
     <w:tmpl w:val="992EF79E"/>
@@ -429,7 +667,7 @@
       </w:rPr>
     </w:lvl>
   </w:abstractNum>
-  <w:abstractNum w:abstractNumId="1">
+  <w:abstractNum w:abstractNumId="1" w15:restartNumberingAfterBreak="0">
     <w:nsid w:val="4D516B9B"/>
     <w:multiLevelType w:val="hybridMultilevel"/>
     <w:tmpl w:val="1F544298"/>
@@ -552,7 +790,7 @@
 </file>
 
 <file path=word/styles.xml><?xml version="1.0" encoding="utf-8"?>
-<w:styles xmlns:mc="http://schemas.openxmlformats.org/markup-compatibility/2006" xmlns:r="http://schemas.openxmlformats.org/officeDocument/2006/relationships" xmlns:w="http://schemas.openxmlformats.org/wordprocessingml/2006/main" xmlns:w14="http://schemas.microsoft.com/office/word/2010/wordml" mc:Ignorable="w14">
+<w:styles xmlns:mc="http://schemas.openxmlformats.org/markup-compatibility/2006" xmlns:r="http://schemas.openxmlformats.org/officeDocument/2006/relationships" xmlns:w="http://schemas.openxmlformats.org/wordprocessingml/2006/main" xmlns:w14="http://schemas.microsoft.com/office/word/2010/wordml" xmlns:w15="http://schemas.microsoft.com/office/word/2012/wordml" xmlns:w16cid="http://schemas.microsoft.com/office/word/2016/wordml/cid" xmlns:w16se="http://schemas.microsoft.com/office/word/2015/wordml/symex" mc:Ignorable="w14 w15 w16se w16cid">
   <w:docDefaults>
     <w:rPrDefault>
       <w:rPr>
@@ -568,154 +806,392 @@
       </w:pPr>
     </w:pPrDefault>
   </w:docDefaults>
-  <w:latentStyles w:defLockedState="0" w:defUIPriority="99" w:defSemiHidden="1" w:defUnhideWhenUsed="1" w:defQFormat="0" w:count="267">
-    <w:lsdException w:name="Normal" w:semiHidden="0" w:uiPriority="0" w:unhideWhenUsed="0" w:qFormat="1"/>
-    <w:lsdException w:name="heading 1" w:semiHidden="0" w:uiPriority="9" w:unhideWhenUsed="0" w:qFormat="1"/>
-    <w:lsdException w:name="heading 2" w:uiPriority="9" w:qFormat="1"/>
-    <w:lsdException w:name="heading 3" w:uiPriority="9" w:qFormat="1"/>
-    <w:lsdException w:name="heading 4" w:uiPriority="9" w:qFormat="1"/>
-    <w:lsdException w:name="heading 5" w:uiPriority="9" w:qFormat="1"/>
-    <w:lsdException w:name="heading 6" w:uiPriority="9" w:qFormat="1"/>
-    <w:lsdException w:name="heading 7" w:uiPriority="9" w:qFormat="1"/>
-    <w:lsdException w:name="heading 8" w:uiPriority="9" w:qFormat="1"/>
-    <w:lsdException w:name="heading 9" w:uiPriority="9" w:qFormat="1"/>
-    <w:lsdException w:name="toc 1" w:uiPriority="39"/>
-    <w:lsdException w:name="toc 2" w:uiPriority="39"/>
-    <w:lsdException w:name="toc 3" w:uiPriority="39"/>
-    <w:lsdException w:name="toc 4" w:uiPriority="39"/>
-    <w:lsdException w:name="toc 5" w:uiPriority="39"/>
-    <w:lsdException w:name="toc 6" w:uiPriority="39"/>
-    <w:lsdException w:name="toc 7" w:uiPriority="39"/>
-    <w:lsdException w:name="toc 8" w:uiPriority="39"/>
-    <w:lsdException w:name="toc 9" w:uiPriority="39"/>
-    <w:lsdException w:name="caption" w:uiPriority="35" w:qFormat="1"/>
-    <w:lsdException w:name="Title" w:semiHidden="0" w:uiPriority="10" w:unhideWhenUsed="0" w:qFormat="1"/>
-    <w:lsdException w:name="Default Paragraph Font" w:uiPriority="1"/>
-    <w:lsdException w:name="Subtitle" w:semiHidden="0" w:uiPriority="11" w:unhideWhenUsed="0" w:qFormat="1"/>
-    <w:lsdException w:name="Strong" w:semiHidden="0" w:uiPriority="22" w:unhideWhenUsed="0" w:qFormat="1"/>
-    <w:lsdException w:name="Emphasis" w:semiHidden="0" w:uiPriority="20" w:unhideWhenUsed="0" w:qFormat="1"/>
-    <w:lsdException w:name="Table Grid" w:semiHidden="0" w:uiPriority="59" w:unhideWhenUsed="0"/>
-    <w:lsdException w:name="Placeholder Text" w:unhideWhenUsed="0"/>
-    <w:lsdException w:name="No Spacing" w:semiHidden="0" w:uiPriority="1" w:unhideWhenUsed="0" w:qFormat="1"/>
-    <w:lsdException w:name="Light Shading" w:semiHidden="0" w:uiPriority="60" w:unhideWhenUsed="0"/>
-    <w:lsdException w:name="Light List" w:semiHidden="0" w:uiPriority="61" w:unhideWhenUsed="0"/>
-    <w:lsdException w:name="Light Grid" w:semiHidden="0" w:uiPriority="62" w:unhideWhenUsed="0"/>
-    <w:lsdException w:name="Medium Shading 1" w:semiHidden="0" w:uiPriority="63" w:unhideWhenUsed="0"/>
-    <w:lsdException w:name="Medium Shading 2" w:semiHidden="0" w:uiPriority="64" w:unhideWhenUsed="0"/>
-    <w:lsdException w:name="Medium List 1" w:semiHidden="0" w:uiPriority="65" w:unhideWhenUsed="0"/>
-    <w:lsdException w:name="Medium List 2" w:semiHidden="0" w:uiPriority="66" w:unhideWhenUsed="0"/>
-    <w:lsdException w:name="Medium Grid 1" w:semiHidden="0" w:uiPriority="67" w:unhideWhenUsed="0"/>
-    <w:lsdException w:name="Medium Grid 2" w:semiHidden="0" w:uiPriority="68" w:unhideWhenUsed="0"/>
-    <w:lsdException w:name="Medium Grid 3" w:semiHidden="0" w:uiPriority="69" w:unhideWhenUsed="0"/>
-    <w:lsdException w:name="Dark List" w:semiHidden="0" w:uiPriority="70" w:unhideWhenUsed="0"/>
-    <w:lsdException w:name="Colorful Shading" w:semiHidden="0" w:uiPriority="71" w:unhideWhenUsed="0"/>
-    <w:lsdException w:name="Colorful List" w:semiHidden="0" w:uiPriority="72" w:unhideWhenUsed="0"/>
-    <w:lsdException w:name="Colorful Grid" w:semiHidden="0" w:uiPriority="73" w:unhideWhenUsed="0"/>
-    <w:lsdException w:name="Light Shading Accent 1" w:semiHidden="0" w:uiPriority="60" w:unhideWhenUsed="0"/>
-    <w:lsdException w:name="Light List Accent 1" w:semiHidden="0" w:uiPriority="61" w:unhideWhenUsed="0"/>
-    <w:lsdException w:name="Light Grid Accent 1" w:semiHidden="0" w:uiPriority="62" w:unhideWhenUsed="0"/>
-    <w:lsdException w:name="Medium Shading 1 Accent 1" w:semiHidden="0" w:uiPriority="63" w:unhideWhenUsed="0"/>
-    <w:lsdException w:name="Medium Shading 2 Accent 1" w:semiHidden="0" w:uiPriority="64" w:unhideWhenUsed="0"/>
-    <w:lsdException w:name="Medium List 1 Accent 1" w:semiHidden="0" w:uiPriority="65" w:unhideWhenUsed="0"/>
-    <w:lsdException w:name="Revision" w:unhideWhenUsed="0"/>
-    <w:lsdException w:name="List Paragraph" w:semiHidden="0" w:uiPriority="34" w:unhideWhenUsed="0" w:qFormat="1"/>
-    <w:lsdException w:name="Quote" w:semiHidden="0" w:uiPriority="29" w:unhideWhenUsed="0" w:qFormat="1"/>
-    <w:lsdException w:name="Intense Quote" w:semiHidden="0" w:uiPriority="30" w:unhideWhenUsed="0" w:qFormat="1"/>
-    <w:lsdException w:name="Medium List 2 Accent 1" w:semiHidden="0" w:uiPriority="66" w:unhideWhenUsed="0"/>
-    <w:lsdException w:name="Medium Grid 1 Accent 1" w:semiHidden="0" w:uiPriority="67" w:unhideWhenUsed="0"/>
-    <w:lsdException w:name="Medium Grid 2 Accent 1" w:semiHidden="0" w:uiPriority="68" w:unhideWhenUsed="0"/>
-    <w:lsdException w:name="Medium Grid 3 Accent 1" w:semiHidden="0" w:uiPriority="69" w:unhideWhenUsed="0"/>
-    <w:lsdException w:name="Dark List Accent 1" w:semiHidden="0" w:uiPriority="70" w:unhideWhenUsed="0"/>
-    <w:lsdException w:name="Colorful Shading Accent 1" w:semiHidden="0" w:uiPriority="71" w:unhideWhenUsed="0"/>
-    <w:lsdException w:name="Colorful List Accent 1" w:semiHidden="0" w:uiPriority="72" w:unhideWhenUsed="0"/>
-    <w:lsdException w:name="Colorful Grid Accent 1" w:semiHidden="0" w:uiPriority="73" w:unhideWhenUsed="0"/>
-    <w:lsdException w:name="Light Shading Accent 2" w:semiHidden="0" w:uiPriority="60" w:unhideWhenUsed="0"/>
-    <w:lsdException w:name="Light List Accent 2" w:semiHidden="0" w:uiPriority="61" w:unhideWhenUsed="0"/>
-    <w:lsdException w:name="Light Grid Accent 2" w:semiHidden="0" w:uiPriority="62" w:unhideWhenUsed="0"/>
-    <w:lsdException w:name="Medium Shading 1 Accent 2" w:semiHidden="0" w:uiPriority="63" w:unhideWhenUsed="0"/>
-    <w:lsdException w:name="Medium Shading 2 Accent 2" w:semiHidden="0" w:uiPriority="64" w:unhideWhenUsed="0"/>
-    <w:lsdException w:name="Medium List 1 Accent 2" w:semiHidden="0" w:uiPriority="65" w:unhideWhenUsed="0"/>
-    <w:lsdException w:name="Medium List 2 Accent 2" w:semiHidden="0" w:uiPriority="66" w:unhideWhenUsed="0"/>
-    <w:lsdException w:name="Medium Grid 1 Accent 2" w:semiHidden="0" w:uiPriority="67" w:unhideWhenUsed="0"/>
-    <w:lsdException w:name="Medium Grid 2 Accent 2" w:semiHidden="0" w:uiPriority="68" w:unhideWhenUsed="0"/>
-    <w:lsdException w:name="Medium Grid 3 Accent 2" w:semiHidden="0" w:uiPriority="69" w:unhideWhenUsed="0"/>
-    <w:lsdException w:name="Dark List Accent 2" w:semiHidden="0" w:uiPriority="70" w:unhideWhenUsed="0"/>
-    <w:lsdException w:name="Colorful Shading Accent 2" w:semiHidden="0" w:uiPriority="71" w:unhideWhenUsed="0"/>
-    <w:lsdException w:name="Colorful List Accent 2" w:semiHidden="0" w:uiPriority="72" w:unhideWhenUsed="0"/>
-    <w:lsdException w:name="Colorful Grid Accent 2" w:semiHidden="0" w:uiPriority="73" w:unhideWhenUsed="0"/>
-    <w:lsdException w:name="Light Shading Accent 3" w:semiHidden="0" w:uiPriority="60" w:unhideWhenUsed="0"/>
-    <w:lsdException w:name="Light List Accent 3" w:semiHidden="0" w:uiPriority="61" w:unhideWhenUsed="0"/>
-    <w:lsdException w:name="Light Grid Accent 3" w:semiHidden="0" w:uiPriority="62" w:unhideWhenUsed="0"/>
-    <w:lsdException w:name="Medium Shading 1 Accent 3" w:semiHidden="0" w:uiPriority="63" w:unhideWhenUsed="0"/>
-    <w:lsdException w:name="Medium Shading 2 Accent 3" w:semiHidden="0" w:uiPriority="64" w:unhideWhenUsed="0"/>
-    <w:lsdException w:name="Medium List 1 Accent 3" w:semiHidden="0" w:uiPriority="65" w:unhideWhenUsed="0"/>
-    <w:lsdException w:name="Medium List 2 Accent 3" w:semiHidden="0" w:uiPriority="66" w:unhideWhenUsed="0"/>
-    <w:lsdException w:name="Medium Grid 1 Accent 3" w:semiHidden="0" w:uiPriority="67" w:unhideWhenUsed="0"/>
-    <w:lsdException w:name="Medium Grid 2 Accent 3" w:semiHidden="0" w:uiPriority="68" w:unhideWhenUsed="0"/>
-    <w:lsdException w:name="Medium Grid 3 Accent 3" w:semiHidden="0" w:uiPriority="69" w:unhideWhenUsed="0"/>
-    <w:lsdException w:name="Dark List Accent 3" w:semiHidden="0" w:uiPriority="70" w:unhideWhenUsed="0"/>
-    <w:lsdException w:name="Colorful Shading Accent 3" w:semiHidden="0" w:uiPriority="71" w:unhideWhenUsed="0"/>
-    <w:lsdException w:name="Colorful List Accent 3" w:semiHidden="0" w:uiPriority="72" w:unhideWhenUsed="0"/>
-    <w:lsdException w:name="Colorful Grid Accent 3" w:semiHidden="0" w:uiPriority="73" w:unhideWhenUsed="0"/>
-    <w:lsdException w:name="Light Shading Accent 4" w:semiHidden="0" w:uiPriority="60" w:unhideWhenUsed="0"/>
-    <w:lsdException w:name="Light List Accent 4" w:semiHidden="0" w:uiPriority="61" w:unhideWhenUsed="0"/>
-    <w:lsdException w:name="Light Grid Accent 4" w:semiHidden="0" w:uiPriority="62" w:unhideWhenUsed="0"/>
-    <w:lsdException w:name="Medium Shading 1 Accent 4" w:semiHidden="0" w:uiPriority="63" w:unhideWhenUsed="0"/>
-    <w:lsdException w:name="Medium Shading 2 Accent 4" w:semiHidden="0" w:uiPriority="64" w:unhideWhenUsed="0"/>
-    <w:lsdException w:name="Medium List 1 Accent 4" w:semiHidden="0" w:uiPriority="65" w:unhideWhenUsed="0"/>
-    <w:lsdException w:name="Medium List 2 Accent 4" w:semiHidden="0" w:uiPriority="66" w:unhideWhenUsed="0"/>
-    <w:lsdException w:name="Medium Grid 1 Accent 4" w:semiHidden="0" w:uiPriority="67" w:unhideWhenUsed="0"/>
-    <w:lsdException w:name="Medium Grid 2 Accent 4" w:semiHidden="0" w:uiPriority="68" w:unhideWhenUsed="0"/>
-    <w:lsdException w:name="Medium Grid 3 Accent 4" w:semiHidden="0" w:uiPriority="69" w:unhideWhenUsed="0"/>
-    <w:lsdException w:name="Dark List Accent 4" w:semiHidden="0" w:uiPriority="70" w:unhideWhenUsed="0"/>
-    <w:lsdException w:name="Colorful Shading Accent 4" w:semiHidden="0" w:uiPriority="71" w:unhideWhenUsed="0"/>
-    <w:lsdException w:name="Colorful List Accent 4" w:semiHidden="0" w:uiPriority="72" w:unhideWhenUsed="0"/>
-    <w:lsdException w:name="Colorful Grid Accent 4" w:semiHidden="0" w:uiPriority="73" w:unhideWhenUsed="0"/>
-    <w:lsdException w:name="Light Shading Accent 5" w:semiHidden="0" w:uiPriority="60" w:unhideWhenUsed="0"/>
-    <w:lsdException w:name="Light List Accent 5" w:semiHidden="0" w:uiPriority="61" w:unhideWhenUsed="0"/>
-    <w:lsdException w:name="Light Grid Accent 5" w:semiHidden="0" w:uiPriority="62" w:unhideWhenUsed="0"/>
-    <w:lsdException w:name="Medium Shading 1 Accent 5" w:semiHidden="0" w:uiPriority="63" w:unhideWhenUsed="0"/>
-    <w:lsdException w:name="Medium Shading 2 Accent 5" w:semiHidden="0" w:uiPriority="64" w:unhideWhenUsed="0"/>
-    <w:lsdException w:name="Medium List 1 Accent 5" w:semiHidden="0" w:uiPriority="65" w:unhideWhenUsed="0"/>
-    <w:lsdException w:name="Medium List 2 Accent 5" w:semiHidden="0" w:uiPriority="66" w:unhideWhenUsed="0"/>
-    <w:lsdException w:name="Medium Grid 1 Accent 5" w:semiHidden="0" w:uiPriority="67" w:unhideWhenUsed="0"/>
-    <w:lsdException w:name="Medium Grid 2 Accent 5" w:semiHidden="0" w:uiPriority="68" w:unhideWhenUsed="0"/>
-    <w:lsdException w:name="Medium Grid 3 Accent 5" w:semiHidden="0" w:uiPriority="69" w:unhideWhenUsed="0"/>
-    <w:lsdException w:name="Dark List Accent 5" w:semiHidden="0" w:uiPriority="70" w:unhideWhenUsed="0"/>
-    <w:lsdException w:name="Colorful Shading Accent 5" w:semiHidden="0" w:uiPriority="71" w:unhideWhenUsed="0"/>
-    <w:lsdException w:name="Colorful List Accent 5" w:semiHidden="0" w:uiPriority="72" w:unhideWhenUsed="0"/>
-    <w:lsdException w:name="Colorful Grid Accent 5" w:semiHidden="0" w:uiPriority="73" w:unhideWhenUsed="0"/>
-    <w:lsdException w:name="Light Shading Accent 6" w:semiHidden="0" w:uiPriority="60" w:unhideWhenUsed="0"/>
-    <w:lsdException w:name="Light List Accent 6" w:semiHidden="0" w:uiPriority="61" w:unhideWhenUsed="0"/>
-    <w:lsdException w:name="Light Grid Accent 6" w:semiHidden="0" w:uiPriority="62" w:unhideWhenUsed="0"/>
-    <w:lsdException w:name="Medium Shading 1 Accent 6" w:semiHidden="0" w:uiPriority="63" w:unhideWhenUsed="0"/>
-    <w:lsdException w:name="Medium Shading 2 Accent 6" w:semiHidden="0" w:uiPriority="64" w:unhideWhenUsed="0"/>
-    <w:lsdException w:name="Medium List 1 Accent 6" w:semiHidden="0" w:uiPriority="65" w:unhideWhenUsed="0"/>
-    <w:lsdException w:name="Medium List 2 Accent 6" w:semiHidden="0" w:uiPriority="66" w:unhideWhenUsed="0"/>
-    <w:lsdException w:name="Medium Grid 1 Accent 6" w:semiHidden="0" w:uiPriority="67" w:unhideWhenUsed="0"/>
-    <w:lsdException w:name="Medium Grid 2 Accent 6" w:semiHidden="0" w:uiPriority="68" w:unhideWhenUsed="0"/>
-    <w:lsdException w:name="Medium Grid 3 Accent 6" w:semiHidden="0" w:uiPriority="69" w:unhideWhenUsed="0"/>
-    <w:lsdException w:name="Dark List Accent 6" w:semiHidden="0" w:uiPriority="70" w:unhideWhenUsed="0"/>
-    <w:lsdException w:name="Colorful Shading Accent 6" w:semiHidden="0" w:uiPriority="71" w:unhideWhenUsed="0"/>
-    <w:lsdException w:name="Colorful List Accent 6" w:semiHidden="0" w:uiPriority="72" w:unhideWhenUsed="0"/>
-    <w:lsdException w:name="Colorful Grid Accent 6" w:semiHidden="0" w:uiPriority="73" w:unhideWhenUsed="0"/>
-    <w:lsdException w:name="Subtle Emphasis" w:semiHidden="0" w:uiPriority="19" w:unhideWhenUsed="0" w:qFormat="1"/>
-    <w:lsdException w:name="Intense Emphasis" w:semiHidden="0" w:uiPriority="21" w:unhideWhenUsed="0" w:qFormat="1"/>
-    <w:lsdException w:name="Subtle Reference" w:semiHidden="0" w:uiPriority="31" w:unhideWhenUsed="0" w:qFormat="1"/>
-    <w:lsdException w:name="Intense Reference" w:semiHidden="0" w:uiPriority="32" w:unhideWhenUsed="0" w:qFormat="1"/>
-    <w:lsdException w:name="Book Title" w:semiHidden="0" w:uiPriority="33" w:unhideWhenUsed="0" w:qFormat="1"/>
-    <w:lsdException w:name="Bibliography" w:uiPriority="37"/>
-    <w:lsdException w:name="TOC Heading" w:uiPriority="39" w:qFormat="1"/>
+  <w:latentStyles w:defLockedState="0" w:defUIPriority="99" w:defSemiHidden="0" w:defUnhideWhenUsed="0" w:defQFormat="0" w:count="375">
+    <w:lsdException w:name="Normal" w:uiPriority="0" w:qFormat="1"/>
+    <w:lsdException w:name="heading 1" w:uiPriority="9" w:qFormat="1"/>
+    <w:lsdException w:name="heading 2" w:semiHidden="1" w:uiPriority="9" w:unhideWhenUsed="1" w:qFormat="1"/>
+    <w:lsdException w:name="heading 3" w:semiHidden="1" w:uiPriority="9" w:unhideWhenUsed="1" w:qFormat="1"/>
+    <w:lsdException w:name="heading 4" w:semiHidden="1" w:uiPriority="9" w:unhideWhenUsed="1" w:qFormat="1"/>
+    <w:lsdException w:name="heading 5" w:semiHidden="1" w:uiPriority="9" w:unhideWhenUsed="1" w:qFormat="1"/>
+    <w:lsdException w:name="heading 6" w:semiHidden="1" w:uiPriority="9" w:unhideWhenUsed="1" w:qFormat="1"/>
+    <w:lsdException w:name="heading 7" w:semiHidden="1" w:uiPriority="9" w:unhideWhenUsed="1" w:qFormat="1"/>
+    <w:lsdException w:name="heading 8" w:semiHidden="1" w:uiPriority="9" w:unhideWhenUsed="1" w:qFormat="1"/>
+    <w:lsdException w:name="heading 9" w:semiHidden="1" w:uiPriority="9" w:unhideWhenUsed="1" w:qFormat="1"/>
+    <w:lsdException w:name="index 1" w:semiHidden="1" w:unhideWhenUsed="1"/>
+    <w:lsdException w:name="index 2" w:semiHidden="1" w:unhideWhenUsed="1"/>
+    <w:lsdException w:name="index 3" w:semiHidden="1" w:unhideWhenUsed="1"/>
+    <w:lsdException w:name="index 4" w:semiHidden="1" w:unhideWhenUsed="1"/>
+    <w:lsdException w:name="index 5" w:semiHidden="1" w:unhideWhenUsed="1"/>
+    <w:lsdException w:name="index 6" w:semiHidden="1" w:unhideWhenUsed="1"/>
+    <w:lsdException w:name="index 7" w:semiHidden="1" w:unhideWhenUsed="1"/>
+    <w:lsdException w:name="index 8" w:semiHidden="1" w:unhideWhenUsed="1"/>
+    <w:lsdException w:name="index 9" w:semiHidden="1" w:unhideWhenUsed="1"/>
+    <w:lsdException w:name="toc 1" w:semiHidden="1" w:uiPriority="39" w:unhideWhenUsed="1"/>
+    <w:lsdException w:name="toc 2" w:semiHidden="1" w:uiPriority="39" w:unhideWhenUsed="1"/>
+    <w:lsdException w:name="toc 3" w:semiHidden="1" w:uiPriority="39" w:unhideWhenUsed="1"/>
+    <w:lsdException w:name="toc 4" w:semiHidden="1" w:uiPriority="39" w:unhideWhenUsed="1"/>
+    <w:lsdException w:name="toc 5" w:semiHidden="1" w:uiPriority="39" w:unhideWhenUsed="1"/>
+    <w:lsdException w:name="toc 6" w:semiHidden="1" w:uiPriority="39" w:unhideWhenUsed="1"/>
+    <w:lsdException w:name="toc 7" w:semiHidden="1" w:uiPriority="39" w:unhideWhenUsed="1"/>
+    <w:lsdException w:name="toc 8" w:semiHidden="1" w:uiPriority="39" w:unhideWhenUsed="1"/>
+    <w:lsdException w:name="toc 9" w:semiHidden="1" w:uiPriority="39" w:unhideWhenUsed="1"/>
+    <w:lsdException w:name="Normal Indent" w:semiHidden="1" w:unhideWhenUsed="1"/>
+    <w:lsdException w:name="footnote text" w:semiHidden="1" w:unhideWhenUsed="1"/>
+    <w:lsdException w:name="annotation text" w:semiHidden="1" w:unhideWhenUsed="1"/>
+    <w:lsdException w:name="header" w:semiHidden="1" w:unhideWhenUsed="1"/>
+    <w:lsdException w:name="footer" w:semiHidden="1" w:unhideWhenUsed="1"/>
+    <w:lsdException w:name="index heading" w:semiHidden="1" w:unhideWhenUsed="1"/>
+    <w:lsdException w:name="caption" w:semiHidden="1" w:uiPriority="35" w:unhideWhenUsed="1" w:qFormat="1"/>
+    <w:lsdException w:name="table of figures" w:semiHidden="1" w:unhideWhenUsed="1"/>
+    <w:lsdException w:name="envelope address" w:semiHidden="1" w:unhideWhenUsed="1"/>
+    <w:lsdException w:name="envelope return" w:semiHidden="1" w:unhideWhenUsed="1"/>
+    <w:lsdException w:name="footnote reference" w:semiHidden="1" w:unhideWhenUsed="1"/>
+    <w:lsdException w:name="annotation reference" w:semiHidden="1" w:unhideWhenUsed="1"/>
+    <w:lsdException w:name="line number" w:semiHidden="1" w:unhideWhenUsed="1"/>
+    <w:lsdException w:name="page number" w:semiHidden="1" w:unhideWhenUsed="1"/>
+    <w:lsdException w:name="endnote reference" w:semiHidden="1" w:unhideWhenUsed="1"/>
+    <w:lsdException w:name="endnote text" w:semiHidden="1" w:unhideWhenUsed="1"/>
+    <w:lsdException w:name="table of authorities" w:semiHidden="1" w:unhideWhenUsed="1"/>
+    <w:lsdException w:name="macro" w:semiHidden="1" w:unhideWhenUsed="1"/>
+    <w:lsdException w:name="toa heading" w:semiHidden="1" w:unhideWhenUsed="1"/>
+    <w:lsdException w:name="List" w:semiHidden="1" w:unhideWhenUsed="1"/>
+    <w:lsdException w:name="List Bullet" w:semiHidden="1" w:unhideWhenUsed="1"/>
+    <w:lsdException w:name="List Number" w:semiHidden="1" w:unhideWhenUsed="1"/>
+    <w:lsdException w:name="List 2" w:semiHidden="1" w:unhideWhenUsed="1"/>
+    <w:lsdException w:name="List 3" w:semiHidden="1" w:unhideWhenUsed="1"/>
+    <w:lsdException w:name="List 4" w:semiHidden="1" w:unhideWhenUsed="1"/>
+    <w:lsdException w:name="List 5" w:semiHidden="1" w:unhideWhenUsed="1"/>
+    <w:lsdException w:name="List Bullet 2" w:semiHidden="1" w:unhideWhenUsed="1"/>
+    <w:lsdException w:name="List Bullet 3" w:semiHidden="1" w:unhideWhenUsed="1"/>
+    <w:lsdException w:name="List Bullet 4" w:semiHidden="1" w:unhideWhenUsed="1"/>
+    <w:lsdException w:name="List Bullet 5" w:semiHidden="1" w:unhideWhenUsed="1"/>
+    <w:lsdException w:name="List Number 2" w:semiHidden="1" w:unhideWhenUsed="1"/>
+    <w:lsdException w:name="List Number 3" w:semiHidden="1" w:unhideWhenUsed="1"/>
+    <w:lsdException w:name="List Number 4" w:semiHidden="1" w:unhideWhenUsed="1"/>
+    <w:lsdException w:name="List Number 5" w:semiHidden="1" w:unhideWhenUsed="1"/>
+    <w:lsdException w:name="Title" w:uiPriority="10" w:qFormat="1"/>
+    <w:lsdException w:name="Closing" w:semiHidden="1" w:unhideWhenUsed="1"/>
+    <w:lsdException w:name="Signature" w:semiHidden="1" w:unhideWhenUsed="1"/>
+    <w:lsdException w:name="Default Paragraph Font" w:semiHidden="1" w:uiPriority="1" w:unhideWhenUsed="1"/>
+    <w:lsdException w:name="Body Text" w:semiHidden="1" w:unhideWhenUsed="1"/>
+    <w:lsdException w:name="Body Text Indent" w:semiHidden="1" w:unhideWhenUsed="1"/>
+    <w:lsdException w:name="List Continue" w:semiHidden="1" w:unhideWhenUsed="1"/>
+    <w:lsdException w:name="List Continue 2" w:semiHidden="1" w:unhideWhenUsed="1"/>
+    <w:lsdException w:name="List Continue 3" w:semiHidden="1" w:unhideWhenUsed="1"/>
+    <w:lsdException w:name="List Continue 4" w:semiHidden="1" w:unhideWhenUsed="1"/>
+    <w:lsdException w:name="List Continue 5" w:semiHidden="1" w:unhideWhenUsed="1"/>
+    <w:lsdException w:name="Message Header" w:semiHidden="1" w:unhideWhenUsed="1"/>
+    <w:lsdException w:name="Subtitle" w:uiPriority="11" w:qFormat="1"/>
+    <w:lsdException w:name="Salutation" w:semiHidden="1" w:unhideWhenUsed="1"/>
+    <w:lsdException w:name="Date" w:semiHidden="1" w:unhideWhenUsed="1"/>
+    <w:lsdException w:name="Body Text First Indent" w:semiHidden="1" w:unhideWhenUsed="1"/>
+    <w:lsdException w:name="Body Text First Indent 2" w:semiHidden="1" w:unhideWhenUsed="1"/>
+    <w:lsdException w:name="Note Heading" w:semiHidden="1" w:unhideWhenUsed="1"/>
+    <w:lsdException w:name="Body Text 2" w:semiHidden="1" w:unhideWhenUsed="1"/>
+    <w:lsdException w:name="Body Text 3" w:semiHidden="1" w:unhideWhenUsed="1"/>
+    <w:lsdException w:name="Body Text Indent 2" w:semiHidden="1" w:unhideWhenUsed="1"/>
+    <w:lsdException w:name="Body Text Indent 3" w:semiHidden="1" w:unhideWhenUsed="1"/>
+    <w:lsdException w:name="Block Text" w:semiHidden="1" w:unhideWhenUsed="1"/>
+    <w:lsdException w:name="Hyperlink" w:semiHidden="1" w:unhideWhenUsed="1"/>
+    <w:lsdException w:name="FollowedHyperlink" w:semiHidden="1" w:unhideWhenUsed="1"/>
+    <w:lsdException w:name="Strong" w:uiPriority="22" w:qFormat="1"/>
+    <w:lsdException w:name="Emphasis" w:uiPriority="20" w:qFormat="1"/>
+    <w:lsdException w:name="Document Map" w:semiHidden="1" w:unhideWhenUsed="1"/>
+    <w:lsdException w:name="Plain Text" w:semiHidden="1" w:unhideWhenUsed="1"/>
+    <w:lsdException w:name="E-mail Signature" w:semiHidden="1" w:unhideWhenUsed="1"/>
+    <w:lsdException w:name="HTML Top of Form" w:semiHidden="1" w:unhideWhenUsed="1"/>
+    <w:lsdException w:name="HTML Bottom of Form" w:semiHidden="1" w:unhideWhenUsed="1"/>
+    <w:lsdException w:name="Normal (Web)" w:semiHidden="1" w:unhideWhenUsed="1"/>
+    <w:lsdException w:name="HTML Acronym" w:semiHidden="1" w:unhideWhenUsed="1"/>
+    <w:lsdException w:name="HTML Address" w:semiHidden="1" w:unhideWhenUsed="1"/>
+    <w:lsdException w:name="HTML Cite" w:semiHidden="1" w:unhideWhenUsed="1"/>
+    <w:lsdException w:name="HTML Code" w:semiHidden="1" w:unhideWhenUsed="1"/>
+    <w:lsdException w:name="HTML Definition" w:semiHidden="1" w:unhideWhenUsed="1"/>
+    <w:lsdException w:name="HTML Keyboard" w:semiHidden="1" w:unhideWhenUsed="1"/>
+    <w:lsdException w:name="HTML Preformatted" w:semiHidden="1" w:unhideWhenUsed="1"/>
+    <w:lsdException w:name="HTML Sample" w:semiHidden="1" w:unhideWhenUsed="1"/>
+    <w:lsdException w:name="HTML Typewriter" w:semiHidden="1" w:unhideWhenUsed="1"/>
+    <w:lsdException w:name="HTML Variable" w:semiHidden="1" w:unhideWhenUsed="1"/>
+    <w:lsdException w:name="Normal Table" w:semiHidden="1" w:unhideWhenUsed="1"/>
+    <w:lsdException w:name="annotation subject" w:semiHidden="1" w:unhideWhenUsed="1"/>
+    <w:lsdException w:name="No List" w:semiHidden="1" w:unhideWhenUsed="1"/>
+    <w:lsdException w:name="Outline List 1" w:semiHidden="1" w:unhideWhenUsed="1"/>
+    <w:lsdException w:name="Outline List 2" w:semiHidden="1" w:unhideWhenUsed="1"/>
+    <w:lsdException w:name="Outline List 3" w:semiHidden="1" w:unhideWhenUsed="1"/>
+    <w:lsdException w:name="Table Simple 1" w:semiHidden="1" w:unhideWhenUsed="1"/>
+    <w:lsdException w:name="Table Simple 2" w:semiHidden="1" w:unhideWhenUsed="1"/>
+    <w:lsdException w:name="Table Simple 3" w:semiHidden="1" w:unhideWhenUsed="1"/>
+    <w:lsdException w:name="Table Classic 1" w:semiHidden="1" w:unhideWhenUsed="1"/>
+    <w:lsdException w:name="Table Classic 2" w:semiHidden="1" w:unhideWhenUsed="1"/>
+    <w:lsdException w:name="Table Classic 3" w:semiHidden="1" w:unhideWhenUsed="1"/>
+    <w:lsdException w:name="Table Classic 4" w:semiHidden="1" w:unhideWhenUsed="1"/>
+    <w:lsdException w:name="Table Colorful 1" w:semiHidden="1" w:unhideWhenUsed="1"/>
+    <w:lsdException w:name="Table Colorful 2" w:semiHidden="1" w:unhideWhenUsed="1"/>
+    <w:lsdException w:name="Table Colorful 3" w:semiHidden="1" w:unhideWhenUsed="1"/>
+    <w:lsdException w:name="Table Columns 1" w:semiHidden="1" w:unhideWhenUsed="1"/>
+    <w:lsdException w:name="Table Columns 2" w:semiHidden="1" w:unhideWhenUsed="1"/>
+    <w:lsdException w:name="Table Columns 3" w:semiHidden="1" w:unhideWhenUsed="1"/>
+    <w:lsdException w:name="Table Columns 4" w:semiHidden="1" w:unhideWhenUsed="1"/>
+    <w:lsdException w:name="Table Columns 5" w:semiHidden="1" w:unhideWhenUsed="1"/>
+    <w:lsdException w:name="Table Grid 1" w:semiHidden="1" w:unhideWhenUsed="1"/>
+    <w:lsdException w:name="Table Grid 2" w:semiHidden="1" w:unhideWhenUsed="1"/>
+    <w:lsdException w:name="Table Grid 3" w:semiHidden="1" w:unhideWhenUsed="1"/>
+    <w:lsdException w:name="Table Grid 4" w:semiHidden="1" w:unhideWhenUsed="1"/>
+    <w:lsdException w:name="Table Grid 5" w:semiHidden="1" w:unhideWhenUsed="1"/>
+    <w:lsdException w:name="Table Grid 6" w:semiHidden="1" w:unhideWhenUsed="1"/>
+    <w:lsdException w:name="Table Grid 7" w:semiHidden="1" w:unhideWhenUsed="1"/>
+    <w:lsdException w:name="Table Grid 8" w:semiHidden="1" w:unhideWhenUsed="1"/>
+    <w:lsdException w:name="Table List 1" w:semiHidden="1" w:unhideWhenUsed="1"/>
+    <w:lsdException w:name="Table List 2" w:semiHidden="1" w:unhideWhenUsed="1"/>
+    <w:lsdException w:name="Table List 3" w:semiHidden="1" w:unhideWhenUsed="1"/>
+    <w:lsdException w:name="Table List 4" w:semiHidden="1" w:unhideWhenUsed="1"/>
+    <w:lsdException w:name="Table List 5" w:semiHidden="1" w:unhideWhenUsed="1"/>
+    <w:lsdException w:name="Table List 6" w:semiHidden="1" w:unhideWhenUsed="1"/>
+    <w:lsdException w:name="Table List 7" w:semiHidden="1" w:unhideWhenUsed="1"/>
+    <w:lsdException w:name="Table List 8" w:semiHidden="1" w:unhideWhenUsed="1"/>
+    <w:lsdException w:name="Table 3D effects 1" w:semiHidden="1" w:unhideWhenUsed="1"/>
+    <w:lsdException w:name="Table 3D effects 2" w:semiHidden="1" w:unhideWhenUsed="1"/>
+    <w:lsdException w:name="Table 3D effects 3" w:semiHidden="1" w:unhideWhenUsed="1"/>
+    <w:lsdException w:name="Table Contemporary" w:semiHidden="1" w:unhideWhenUsed="1"/>
+    <w:lsdException w:name="Table Elegant" w:semiHidden="1" w:unhideWhenUsed="1"/>
+    <w:lsdException w:name="Table Professional" w:semiHidden="1" w:unhideWhenUsed="1"/>
+    <w:lsdException w:name="Table Subtle 1" w:semiHidden="1" w:unhideWhenUsed="1"/>
+    <w:lsdException w:name="Table Subtle 2" w:semiHidden="1" w:unhideWhenUsed="1"/>
+    <w:lsdException w:name="Table Web 1" w:semiHidden="1" w:unhideWhenUsed="1"/>
+    <w:lsdException w:name="Table Web 2" w:semiHidden="1" w:unhideWhenUsed="1"/>
+    <w:lsdException w:name="Table Web 3" w:semiHidden="1" w:unhideWhenUsed="1"/>
+    <w:lsdException w:name="Balloon Text" w:semiHidden="1" w:unhideWhenUsed="1"/>
+    <w:lsdException w:name="Table Grid" w:semiHidden="1" w:uiPriority="59" w:unhideWhenUsed="1"/>
+    <w:lsdException w:name="Table Theme" w:semiHidden="1" w:unhideWhenUsed="1"/>
+    <w:lsdException w:name="Placeholder Text" w:semiHidden="1"/>
+    <w:lsdException w:name="No Spacing" w:uiPriority="1" w:qFormat="1"/>
+    <w:lsdException w:name="Light Shading" w:uiPriority="60"/>
+    <w:lsdException w:name="Light List" w:uiPriority="61"/>
+    <w:lsdException w:name="Light Grid" w:uiPriority="62"/>
+    <w:lsdException w:name="Medium Shading 1" w:uiPriority="63"/>
+    <w:lsdException w:name="Medium Shading 2" w:uiPriority="64"/>
+    <w:lsdException w:name="Medium List 1" w:uiPriority="65"/>
+    <w:lsdException w:name="Medium List 2" w:uiPriority="66"/>
+    <w:lsdException w:name="Medium Grid 1" w:uiPriority="67"/>
+    <w:lsdException w:name="Medium Grid 2" w:uiPriority="68"/>
+    <w:lsdException w:name="Medium Grid 3" w:uiPriority="69"/>
+    <w:lsdException w:name="Dark List" w:uiPriority="70"/>
+    <w:lsdException w:name="Colorful Shading" w:uiPriority="71"/>
+    <w:lsdException w:name="Colorful List" w:uiPriority="72"/>
+    <w:lsdException w:name="Colorful Grid" w:uiPriority="73"/>
+    <w:lsdException w:name="Light Shading Accent 1" w:uiPriority="60"/>
+    <w:lsdException w:name="Light List Accent 1" w:uiPriority="61"/>
+    <w:lsdException w:name="Light Grid Accent 1" w:uiPriority="62"/>
+    <w:lsdException w:name="Medium Shading 1 Accent 1" w:uiPriority="63"/>
+    <w:lsdException w:name="Medium Shading 2 Accent 1" w:uiPriority="64"/>
+    <w:lsdException w:name="Medium List 1 Accent 1" w:uiPriority="65"/>
+    <w:lsdException w:name="Revision" w:semiHidden="1"/>
+    <w:lsdException w:name="List Paragraph" w:uiPriority="34" w:qFormat="1"/>
+    <w:lsdException w:name="Quote" w:uiPriority="29" w:qFormat="1"/>
+    <w:lsdException w:name="Intense Quote" w:uiPriority="30" w:qFormat="1"/>
+    <w:lsdException w:name="Medium List 2 Accent 1" w:uiPriority="66"/>
+    <w:lsdException w:name="Medium Grid 1 Accent 1" w:uiPriority="67"/>
+    <w:lsdException w:name="Medium Grid 2 Accent 1" w:uiPriority="68"/>
+    <w:lsdException w:name="Medium Grid 3 Accent 1" w:uiPriority="69"/>
+    <w:lsdException w:name="Dark List Accent 1" w:uiPriority="70"/>
+    <w:lsdException w:name="Colorful Shading Accent 1" w:uiPriority="71"/>
+    <w:lsdException w:name="Colorful List Accent 1" w:uiPriority="72"/>
+    <w:lsdException w:name="Colorful Grid Accent 1" w:uiPriority="73"/>
+    <w:lsdException w:name="Light Shading Accent 2" w:uiPriority="60"/>
+    <w:lsdException w:name="Light List Accent 2" w:uiPriority="61"/>
+    <w:lsdException w:name="Light Grid Accent 2" w:uiPriority="62"/>
+    <w:lsdException w:name="Medium Shading 1 Accent 2" w:uiPriority="63"/>
+    <w:lsdException w:name="Medium Shading 2 Accent 2" w:uiPriority="64"/>
+    <w:lsdException w:name="Medium List 1 Accent 2" w:uiPriority="65"/>
+    <w:lsdException w:name="Medium List 2 Accent 2" w:uiPriority="66"/>
+    <w:lsdException w:name="Medium Grid 1 Accent 2" w:uiPriority="67"/>
+    <w:lsdException w:name="Medium Grid 2 Accent 2" w:uiPriority="68"/>
+    <w:lsdException w:name="Medium Grid 3 Accent 2" w:uiPriority="69"/>
+    <w:lsdException w:name="Dark List Accent 2" w:uiPriority="70"/>
+    <w:lsdException w:name="Colorful Shading Accent 2" w:uiPriority="71"/>
+    <w:lsdException w:name="Colorful List Accent 2" w:uiPriority="72"/>
+    <w:lsdException w:name="Colorful Grid Accent 2" w:uiPriority="73"/>
+    <w:lsdException w:name="Light Shading Accent 3" w:uiPriority="60"/>
+    <w:lsdException w:name="Light List Accent 3" w:uiPriority="61"/>
+    <w:lsdException w:name="Light Grid Accent 3" w:uiPriority="62"/>
+    <w:lsdException w:name="Medium Shading 1 Accent 3" w:uiPriority="63"/>
+    <w:lsdException w:name="Medium Shading 2 Accent 3" w:uiPriority="64"/>
+    <w:lsdException w:name="Medium List 1 Accent 3" w:uiPriority="65"/>
+    <w:lsdException w:name="Medium List 2 Accent 3" w:uiPriority="66"/>
+    <w:lsdException w:name="Medium Grid 1 Accent 3" w:uiPriority="67"/>
+    <w:lsdException w:name="Medium Grid 2 Accent 3" w:uiPriority="68"/>
+    <w:lsdException w:name="Medium Grid 3 Accent 3" w:uiPriority="69"/>
+    <w:lsdException w:name="Dark List Accent 3" w:uiPriority="70"/>
+    <w:lsdException w:name="Colorful Shading Accent 3" w:uiPriority="71"/>
+    <w:lsdException w:name="Colorful List Accent 3" w:uiPriority="72"/>
+    <w:lsdException w:name="Colorful Grid Accent 3" w:uiPriority="73"/>
+    <w:lsdException w:name="Light Shading Accent 4" w:uiPriority="60"/>
+    <w:lsdException w:name="Light List Accent 4" w:uiPriority="61"/>
+    <w:lsdException w:name="Light Grid Accent 4" w:uiPriority="62"/>
+    <w:lsdException w:name="Medium Shading 1 Accent 4" w:uiPriority="63"/>
+    <w:lsdException w:name="Medium Shading 2 Accent 4" w:uiPriority="64"/>
+    <w:lsdException w:name="Medium List 1 Accent 4" w:uiPriority="65"/>
+    <w:lsdException w:name="Medium List 2 Accent 4" w:uiPriority="66"/>
+    <w:lsdException w:name="Medium Grid 1 Accent 4" w:uiPriority="67"/>
+    <w:lsdException w:name="Medium Grid 2 Accent 4" w:uiPriority="68"/>
+    <w:lsdException w:name="Medium Grid 3 Accent 4" w:uiPriority="69"/>
+    <w:lsdException w:name="Dark List Accent 4" w:uiPriority="70"/>
+    <w:lsdException w:name="Colorful Shading Accent 4" w:uiPriority="71"/>
+    <w:lsdException w:name="Colorful List Accent 4" w:uiPriority="72"/>
+    <w:lsdException w:name="Colorful Grid Accent 4" w:uiPriority="73"/>
+    <w:lsdException w:name="Light Shading Accent 5" w:uiPriority="60"/>
+    <w:lsdException w:name="Light List Accent 5" w:uiPriority="61"/>
+    <w:lsdException w:name="Light Grid Accent 5" w:uiPriority="62"/>
+    <w:lsdException w:name="Medium Shading 1 Accent 5" w:uiPriority="63"/>
+    <w:lsdException w:name="Medium Shading 2 Accent 5" w:uiPriority="64"/>
+    <w:lsdException w:name="Medium List 1 Accent 5" w:uiPriority="65"/>
+    <w:lsdException w:name="Medium List 2 Accent 5" w:uiPriority="66"/>
+    <w:lsdException w:name="Medium Grid 1 Accent 5" w:uiPriority="67"/>
+    <w:lsdException w:name="Medium Grid 2 Accent 5" w:uiPriority="68"/>
+    <w:lsdException w:name="Medium Grid 3 Accent 5" w:uiPriority="69"/>
+    <w:lsdException w:name="Dark List Accent 5" w:uiPriority="70"/>
+    <w:lsdException w:name="Colorful Shading Accent 5" w:uiPriority="71"/>
+    <w:lsdException w:name="Colorful List Accent 5" w:uiPriority="72"/>
+    <w:lsdException w:name="Colorful Grid Accent 5" w:uiPriority="73"/>
+    <w:lsdException w:name="Light Shading Accent 6" w:uiPriority="60"/>
+    <w:lsdException w:name="Light List Accent 6" w:uiPriority="61"/>
+    <w:lsdException w:name="Light Grid Accent 6" w:uiPriority="62"/>
+    <w:lsdException w:name="Medium Shading 1 Accent 6" w:uiPriority="63"/>
+    <w:lsdException w:name="Medium Shading 2 Accent 6" w:uiPriority="64"/>
+    <w:lsdException w:name="Medium List 1 Accent 6" w:uiPriority="65"/>
+    <w:lsdException w:name="Medium List 2 Accent 6" w:uiPriority="66"/>
+    <w:lsdException w:name="Medium Grid 1 Accent 6" w:uiPriority="67"/>
+    <w:lsdException w:name="Medium Grid 2 Accent 6" w:uiPriority="68"/>
+    <w:lsdException w:name="Medium Grid 3 Accent 6" w:uiPriority="69"/>
+    <w:lsdException w:name="Dark List Accent 6" w:uiPriority="70"/>
+    <w:lsdException w:name="Colorful Shading Accent 6" w:uiPriority="71"/>
+    <w:lsdException w:name="Colorful List Accent 6" w:uiPriority="72"/>
+    <w:lsdException w:name="Colorful Grid Accent 6" w:uiPriority="73"/>
+    <w:lsdException w:name="Subtle Emphasis" w:uiPriority="19" w:qFormat="1"/>
+    <w:lsdException w:name="Intense Emphasis" w:uiPriority="21" w:qFormat="1"/>
+    <w:lsdException w:name="Subtle Reference" w:uiPriority="31" w:qFormat="1"/>
+    <w:lsdException w:name="Intense Reference" w:uiPriority="32" w:qFormat="1"/>
+    <w:lsdException w:name="Book Title" w:uiPriority="33" w:qFormat="1"/>
+    <w:lsdException w:name="Bibliography" w:semiHidden="1" w:uiPriority="37" w:unhideWhenUsed="1"/>
+    <w:lsdException w:name="TOC Heading" w:semiHidden="1" w:uiPriority="39" w:unhideWhenUsed="1" w:qFormat="1"/>
+    <w:lsdException w:name="Plain Table 1" w:uiPriority="41"/>
+    <w:lsdException w:name="Plain Table 2" w:uiPriority="42"/>
+    <w:lsdException w:name="Plain Table 3" w:uiPriority="43"/>
+    <w:lsdException w:name="Plain Table 4" w:uiPriority="44"/>
+    <w:lsdException w:name="Plain Table 5" w:uiPriority="45"/>
+    <w:lsdException w:name="Grid Table Light" w:uiPriority="40"/>
+    <w:lsdException w:name="Grid Table 1 Light" w:uiPriority="46"/>
+    <w:lsdException w:name="Grid Table 2" w:uiPriority="47"/>
+    <w:lsdException w:name="Grid Table 3" w:uiPriority="48"/>
+    <w:lsdException w:name="Grid Table 4" w:uiPriority="49"/>
+    <w:lsdException w:name="Grid Table 5 Dark" w:uiPriority="50"/>
+    <w:lsdException w:name="Grid Table 6 Colorful" w:uiPriority="51"/>
+    <w:lsdException w:name="Grid Table 7 Colorful" w:uiPriority="52"/>
+    <w:lsdException w:name="Grid Table 1 Light Accent 1" w:uiPriority="46"/>
+    <w:lsdException w:name="Grid Table 2 Accent 1" w:uiPriority="47"/>
+    <w:lsdException w:name="Grid Table 3 Accent 1" w:uiPriority="48"/>
+    <w:lsdException w:name="Grid Table 4 Accent 1" w:uiPriority="49"/>
+    <w:lsdException w:name="Grid Table 5 Dark Accent 1" w:uiPriority="50"/>
+    <w:lsdException w:name="Grid Table 6 Colorful Accent 1" w:uiPriority="51"/>
+    <w:lsdException w:name="Grid Table 7 Colorful Accent 1" w:uiPriority="52"/>
+    <w:lsdException w:name="Grid Table 1 Light Accent 2" w:uiPriority="46"/>
+    <w:lsdException w:name="Grid Table 2 Accent 2" w:uiPriority="47"/>
+    <w:lsdException w:name="Grid Table 3 Accent 2" w:uiPriority="48"/>
+    <w:lsdException w:name="Grid Table 4 Accent 2" w:uiPriority="49"/>
+    <w:lsdException w:name="Grid Table 5 Dark Accent 2" w:uiPriority="50"/>
+    <w:lsdException w:name="Grid Table 6 Colorful Accent 2" w:uiPriority="51"/>
+    <w:lsdException w:name="Grid Table 7 Colorful Accent 2" w:uiPriority="52"/>
+    <w:lsdException w:name="Grid Table 1 Light Accent 3" w:uiPriority="46"/>
+    <w:lsdException w:name="Grid Table 2 Accent 3" w:uiPriority="47"/>
+    <w:lsdException w:name="Grid Table 3 Accent 3" w:uiPriority="48"/>
+    <w:lsdException w:name="Grid Table 4 Accent 3" w:uiPriority="49"/>
+    <w:lsdException w:name="Grid Table 5 Dark Accent 3" w:uiPriority="50"/>
+    <w:lsdException w:name="Grid Table 6 Colorful Accent 3" w:uiPriority="51"/>
+    <w:lsdException w:name="Grid Table 7 Colorful Accent 3" w:uiPriority="52"/>
+    <w:lsdException w:name="Grid Table 1 Light Accent 4" w:uiPriority="46"/>
+    <w:lsdException w:name="Grid Table 2 Accent 4" w:uiPriority="47"/>
+    <w:lsdException w:name="Grid Table 3 Accent 4" w:uiPriority="48"/>
+    <w:lsdException w:name="Grid Table 4 Accent 4" w:uiPriority="49"/>
+    <w:lsdException w:name="Grid Table 5 Dark Accent 4" w:uiPriority="50"/>
+    <w:lsdException w:name="Grid Table 6 Colorful Accent 4" w:uiPriority="51"/>
+    <w:lsdException w:name="Grid Table 7 Colorful Accent 4" w:uiPriority="52"/>
+    <w:lsdException w:name="Grid Table 1 Light Accent 5" w:uiPriority="46"/>
+    <w:lsdException w:name="Grid Table 2 Accent 5" w:uiPriority="47"/>
+    <w:lsdException w:name="Grid Table 3 Accent 5" w:uiPriority="48"/>
+    <w:lsdException w:name="Grid Table 4 Accent 5" w:uiPriority="49"/>
+    <w:lsdException w:name="Grid Table 5 Dark Accent 5" w:uiPriority="50"/>
+    <w:lsdException w:name="Grid Table 6 Colorful Accent 5" w:uiPriority="51"/>
+    <w:lsdException w:name="Grid Table 7 Colorful Accent 5" w:uiPriority="52"/>
+    <w:lsdException w:name="Grid Table 1 Light Accent 6" w:uiPriority="46"/>
+    <w:lsdException w:name="Grid Table 2 Accent 6" w:uiPriority="47"/>
+    <w:lsdException w:name="Grid Table 3 Accent 6" w:uiPriority="48"/>
+    <w:lsdException w:name="Grid Table 4 Accent 6" w:uiPriority="49"/>
+    <w:lsdException w:name="Grid Table 5 Dark Accent 6" w:uiPriority="50"/>
+    <w:lsdException w:name="Grid Table 6 Colorful Accent 6" w:uiPriority="51"/>
+    <w:lsdException w:name="Grid Table 7 Colorful Accent 6" w:uiPriority="52"/>
+    <w:lsdException w:name="List Table 1 Light" w:uiPriority="46"/>
+    <w:lsdException w:name="List Table 2" w:uiPriority="47"/>
+    <w:lsdException w:name="List Table 3" w:uiPriority="48"/>
+    <w:lsdException w:name="List Table 4" w:uiPriority="49"/>
+    <w:lsdException w:name="List Table 5 Dark" w:uiPriority="50"/>
+    <w:lsdException w:name="List Table 6 Colorful" w:uiPriority="51"/>
+    <w:lsdException w:name="List Table 7 Colorful" w:uiPriority="52"/>
+    <w:lsdException w:name="List Table 1 Light Accent 1" w:uiPriority="46"/>
+    <w:lsdException w:name="List Table 2 Accent 1" w:uiPriority="47"/>
+    <w:lsdException w:name="List Table 3 Accent 1" w:uiPriority="48"/>
+    <w:lsdException w:name="List Table 4 Accent 1" w:uiPriority="49"/>
+    <w:lsdException w:name="List Table 5 Dark Accent 1" w:uiPriority="50"/>
+    <w:lsdException w:name="List Table 6 Colorful Accent 1" w:uiPriority="51"/>
+    <w:lsdException w:name="List Table 7 Colorful Accent 1" w:uiPriority="52"/>
+    <w:lsdException w:name="List Table 1 Light Accent 2" w:uiPriority="46"/>
+    <w:lsdException w:name="List Table 2 Accent 2" w:uiPriority="47"/>
+    <w:lsdException w:name="List Table 3 Accent 2" w:uiPriority="48"/>
+    <w:lsdException w:name="List Table 4 Accent 2" w:uiPriority="49"/>
+    <w:lsdException w:name="List Table 5 Dark Accent 2" w:uiPriority="50"/>
+    <w:lsdException w:name="List Table 6 Colorful Accent 2" w:uiPriority="51"/>
+    <w:lsdException w:name="List Table 7 Colorful Accent 2" w:uiPriority="52"/>
+    <w:lsdException w:name="List Table 1 Light Accent 3" w:uiPriority="46"/>
+    <w:lsdException w:name="List Table 2 Accent 3" w:uiPriority="47"/>
+    <w:lsdException w:name="List Table 3 Accent 3" w:uiPriority="48"/>
+    <w:lsdException w:name="List Table 4 Accent 3" w:uiPriority="49"/>
+    <w:lsdException w:name="List Table 5 Dark Accent 3" w:uiPriority="50"/>
+    <w:lsdException w:name="List Table 6 Colorful Accent 3" w:uiPriority="51"/>
+    <w:lsdException w:name="List Table 7 Colorful Accent 3" w:uiPriority="52"/>
+    <w:lsdException w:name="List Table 1 Light Accent 4" w:uiPriority="46"/>
+    <w:lsdException w:name="List Table 2 Accent 4" w:uiPriority="47"/>
+    <w:lsdException w:name="List Table 3 Accent 4" w:uiPriority="48"/>
+    <w:lsdException w:name="List Table 4 Accent 4" w:uiPriority="49"/>
+    <w:lsdException w:name="List Table 5 Dark Accent 4" w:uiPriority="50"/>
+    <w:lsdException w:name="List Table 6 Colorful Accent 4" w:uiPriority="51"/>
+    <w:lsdException w:name="List Table 7 Colorful Accent 4" w:uiPriority="52"/>
+    <w:lsdException w:name="List Table 1 Light Accent 5" w:uiPriority="46"/>
+    <w:lsdException w:name="List Table 2 Accent 5" w:uiPriority="47"/>
+    <w:lsdException w:name="List Table 3 Accent 5" w:uiPriority="48"/>
+    <w:lsdException w:name="List Table 4 Accent 5" w:uiPriority="49"/>
+    <w:lsdException w:name="List Table 5 Dark Accent 5" w:uiPriority="50"/>
+    <w:lsdException w:name="List Table 6 Colorful Accent 5" w:uiPriority="51"/>
+    <w:lsdException w:name="List Table 7 Colorful Accent 5" w:uiPriority="52"/>
+    <w:lsdException w:name="List Table 1 Light Accent 6" w:uiPriority="46"/>
+    <w:lsdException w:name="List Table 2 Accent 6" w:uiPriority="47"/>
+    <w:lsdException w:name="List Table 3 Accent 6" w:uiPriority="48"/>
+    <w:lsdException w:name="List Table 4 Accent 6" w:uiPriority="49"/>
+    <w:lsdException w:name="List Table 5 Dark Accent 6" w:uiPriority="50"/>
+    <w:lsdException w:name="List Table 6 Colorful Accent 6" w:uiPriority="51"/>
+    <w:lsdException w:name="List Table 7 Colorful Accent 6" w:uiPriority="52"/>
+    <w:lsdException w:name="Mention" w:semiHidden="1" w:unhideWhenUsed="1"/>
+    <w:lsdException w:name="Smart Hyperlink" w:semiHidden="1" w:unhideWhenUsed="1"/>
+    <w:lsdException w:name="Hashtag" w:semiHidden="1" w:unhideWhenUsed="1"/>
+    <w:lsdException w:name="Unresolved Mention" w:semiHidden="1" w:unhideWhenUsed="1"/>
   </w:latentStyles>
-  <w:style w:type="paragraph" w:default="1" w:styleId="Normalny">
+  <w:style w:type="paragraph" w:default="1" w:styleId="Normal">
     <w:name w:val="Normal"/>
     <w:qFormat/>
   </w:style>
-  <w:style w:type="paragraph" w:styleId="Nagwek1">
+  <w:style w:type="paragraph" w:styleId="Heading1">
     <w:name w:val="heading 1"/>
-    <w:basedOn w:val="Normalny"/>
-    <w:next w:val="Normalny"/>
-    <w:link w:val="Nagwek1Znak"/>
+    <w:basedOn w:val="Normal"/>
+    <w:next w:val="Normal"/>
+    <w:link w:val="Heading1Char"/>
     <w:uiPriority w:val="9"/>
     <w:qFormat/>
     <w:rsid w:val="003253D6"/>
@@ -734,13 +1210,13 @@
       <w:szCs w:val="28"/>
     </w:rPr>
   </w:style>
-  <w:style w:type="character" w:default="1" w:styleId="Domylnaczcionkaakapitu">
+  <w:style w:type="character" w:default="1" w:styleId="DefaultParagraphFont">
     <w:name w:val="Default Paragraph Font"/>
     <w:uiPriority w:val="1"/>
     <w:semiHidden/>
     <w:unhideWhenUsed/>
   </w:style>
-  <w:style w:type="table" w:default="1" w:styleId="Standardowy">
+  <w:style w:type="table" w:default="1" w:styleId="TableNormal">
     <w:name w:val="Normal Table"/>
     <w:uiPriority w:val="99"/>
     <w:semiHidden/>
@@ -755,15 +1231,15 @@
       </w:tblCellMar>
     </w:tblPr>
   </w:style>
-  <w:style w:type="numbering" w:default="1" w:styleId="Bezlisty">
+  <w:style w:type="numbering" w:default="1" w:styleId="NoList">
     <w:name w:val="No List"/>
     <w:uiPriority w:val="99"/>
     <w:semiHidden/>
     <w:unhideWhenUsed/>
   </w:style>
-  <w:style w:type="paragraph" w:styleId="Akapitzlist">
+  <w:style w:type="paragraph" w:styleId="ListParagraph">
     <w:name w:val="List Paragraph"/>
-    <w:basedOn w:val="Normalny"/>
+    <w:basedOn w:val="Normal"/>
     <w:uiPriority w:val="34"/>
     <w:qFormat/>
     <w:rsid w:val="003253D6"/>
@@ -772,9 +1248,9 @@
       <w:contextualSpacing/>
     </w:pPr>
   </w:style>
-  <w:style w:type="character" w:styleId="Hipercze">
+  <w:style w:type="character" w:styleId="Hyperlink">
     <w:name w:val="Hyperlink"/>
-    <w:basedOn w:val="Domylnaczcionkaakapitu"/>
+    <w:basedOn w:val="DefaultParagraphFont"/>
     <w:uiPriority w:val="99"/>
     <w:unhideWhenUsed/>
     <w:rsid w:val="003253D6"/>
@@ -783,9 +1259,9 @@
       <w:u w:val="single"/>
     </w:rPr>
   </w:style>
-  <w:style w:type="character" w:styleId="UyteHipercze">
+  <w:style w:type="character" w:styleId="FollowedHyperlink">
     <w:name w:val="FollowedHyperlink"/>
-    <w:basedOn w:val="Domylnaczcionkaakapitu"/>
+    <w:basedOn w:val="DefaultParagraphFont"/>
     <w:uiPriority w:val="99"/>
     <w:semiHidden/>
     <w:unhideWhenUsed/>
@@ -795,272 +1271,10 @@
       <w:u w:val="single"/>
     </w:rPr>
   </w:style>
-  <w:style w:type="character" w:customStyle="1" w:styleId="Nagwek1Znak">
-    <w:name w:val="Nagłówek 1 Znak"/>
-    <w:basedOn w:val="Domylnaczcionkaakapitu"/>
-    <w:link w:val="Nagwek1"/>
-    <w:uiPriority w:val="9"/>
-    <w:rsid w:val="003253D6"/>
-    <w:rPr>
-      <w:rFonts w:asciiTheme="majorHAnsi" w:eastAsiaTheme="majorEastAsia" w:hAnsiTheme="majorHAnsi" w:cstheme="majorBidi"/>
-      <w:b/>
-      <w:bCs/>
-      <w:color w:val="365F91" w:themeColor="accent1" w:themeShade="BF"/>
-      <w:sz w:val="28"/>
-      <w:szCs w:val="28"/>
-    </w:rPr>
-  </w:style>
-</w:styles>
-</file>
-
-<file path=word/stylesWithEffects.xml><?xml version="1.0" encoding="utf-8"?>
-<w:styles xmlns:wpc="http://schemas.microsoft.com/office/word/2010/wordprocessingCanvas" xmlns:mc="http://schemas.openxmlformats.org/markup-compatibility/2006" xmlns:o="urn:schemas-microsoft-com:office:office" xmlns:r="http://schemas.openxmlformats.org/officeDocument/2006/relationships" xmlns:m="http://schemas.openxmlformats.org/officeDocument/2006/math" xmlns:v="urn:schemas-microsoft-com:vml" xmlns:wp14="http://schemas.microsoft.com/office/word/2010/wordprocessingDrawing" xmlns:wp="http://schemas.openxmlformats.org/drawingml/2006/wordprocessingDrawing" xmlns:w10="urn:schemas-microsoft-com:office:word" xmlns:w="http://schemas.openxmlformats.org/wordprocessingml/2006/main" xmlns:w14="http://schemas.microsoft.com/office/word/2010/wordml" xmlns:wpg="http://schemas.microsoft.com/office/word/2010/wordprocessingGroup" xmlns:wpi="http://schemas.microsoft.com/office/word/2010/wordprocessingInk" xmlns:wne="http://schemas.microsoft.com/office/word/2006/wordml" xmlns:wps="http://schemas.microsoft.com/office/word/2010/wordprocessingShape" mc:Ignorable="w14 wp14">
-  <w:docDefaults>
-    <w:rPrDefault>
-      <w:rPr>
-        <w:rFonts w:asciiTheme="minorHAnsi" w:eastAsiaTheme="minorHAnsi" w:hAnsiTheme="minorHAnsi" w:cstheme="minorBidi"/>
-        <w:sz w:val="22"/>
-        <w:szCs w:val="22"/>
-        <w:lang w:val="pl-PL" w:eastAsia="en-US" w:bidi="ar-SA"/>
-      </w:rPr>
-    </w:rPrDefault>
-    <w:pPrDefault>
-      <w:pPr>
-        <w:spacing w:after="200" w:line="276" w:lineRule="auto"/>
-      </w:pPr>
-    </w:pPrDefault>
-  </w:docDefaults>
-  <w:latentStyles w:defLockedState="0" w:defUIPriority="99" w:defSemiHidden="1" w:defUnhideWhenUsed="1" w:defQFormat="0" w:count="267">
-    <w:lsdException w:name="Normal" w:semiHidden="0" w:uiPriority="0" w:unhideWhenUsed="0" w:qFormat="1"/>
-    <w:lsdException w:name="heading 1" w:semiHidden="0" w:uiPriority="9" w:unhideWhenUsed="0" w:qFormat="1"/>
-    <w:lsdException w:name="heading 2" w:uiPriority="9" w:qFormat="1"/>
-    <w:lsdException w:name="heading 3" w:uiPriority="9" w:qFormat="1"/>
-    <w:lsdException w:name="heading 4" w:uiPriority="9" w:qFormat="1"/>
-    <w:lsdException w:name="heading 5" w:uiPriority="9" w:qFormat="1"/>
-    <w:lsdException w:name="heading 6" w:uiPriority="9" w:qFormat="1"/>
-    <w:lsdException w:name="heading 7" w:uiPriority="9" w:qFormat="1"/>
-    <w:lsdException w:name="heading 8" w:uiPriority="9" w:qFormat="1"/>
-    <w:lsdException w:name="heading 9" w:uiPriority="9" w:qFormat="1"/>
-    <w:lsdException w:name="toc 1" w:uiPriority="39"/>
-    <w:lsdException w:name="toc 2" w:uiPriority="39"/>
-    <w:lsdException w:name="toc 3" w:uiPriority="39"/>
-    <w:lsdException w:name="toc 4" w:uiPriority="39"/>
-    <w:lsdException w:name="toc 5" w:uiPriority="39"/>
-    <w:lsdException w:name="toc 6" w:uiPriority="39"/>
-    <w:lsdException w:name="toc 7" w:uiPriority="39"/>
-    <w:lsdException w:name="toc 8" w:uiPriority="39"/>
-    <w:lsdException w:name="toc 9" w:uiPriority="39"/>
-    <w:lsdException w:name="caption" w:uiPriority="35" w:qFormat="1"/>
-    <w:lsdException w:name="Title" w:semiHidden="0" w:uiPriority="10" w:unhideWhenUsed="0" w:qFormat="1"/>
-    <w:lsdException w:name="Default Paragraph Font" w:uiPriority="1"/>
-    <w:lsdException w:name="Subtitle" w:semiHidden="0" w:uiPriority="11" w:unhideWhenUsed="0" w:qFormat="1"/>
-    <w:lsdException w:name="Strong" w:semiHidden="0" w:uiPriority="22" w:unhideWhenUsed="0" w:qFormat="1"/>
-    <w:lsdException w:name="Emphasis" w:semiHidden="0" w:uiPriority="20" w:unhideWhenUsed="0" w:qFormat="1"/>
-    <w:lsdException w:name="Table Grid" w:semiHidden="0" w:uiPriority="59" w:unhideWhenUsed="0"/>
-    <w:lsdException w:name="Placeholder Text" w:unhideWhenUsed="0"/>
-    <w:lsdException w:name="No Spacing" w:semiHidden="0" w:uiPriority="1" w:unhideWhenUsed="0" w:qFormat="1"/>
-    <w:lsdException w:name="Light Shading" w:semiHidden="0" w:uiPriority="60" w:unhideWhenUsed="0"/>
-    <w:lsdException w:name="Light List" w:semiHidden="0" w:uiPriority="61" w:unhideWhenUsed="0"/>
-    <w:lsdException w:name="Light Grid" w:semiHidden="0" w:uiPriority="62" w:unhideWhenUsed="0"/>
-    <w:lsdException w:name="Medium Shading 1" w:semiHidden="0" w:uiPriority="63" w:unhideWhenUsed="0"/>
-    <w:lsdException w:name="Medium Shading 2" w:semiHidden="0" w:uiPriority="64" w:unhideWhenUsed="0"/>
-    <w:lsdException w:name="Medium List 1" w:semiHidden="0" w:uiPriority="65" w:unhideWhenUsed="0"/>
-    <w:lsdException w:name="Medium List 2" w:semiHidden="0" w:uiPriority="66" w:unhideWhenUsed="0"/>
-    <w:lsdException w:name="Medium Grid 1" w:semiHidden="0" w:uiPriority="67" w:unhideWhenUsed="0"/>
-    <w:lsdException w:name="Medium Grid 2" w:semiHidden="0" w:uiPriority="68" w:unhideWhenUsed="0"/>
-    <w:lsdException w:name="Medium Grid 3" w:semiHidden="0" w:uiPriority="69" w:unhideWhenUsed="0"/>
-    <w:lsdException w:name="Dark List" w:semiHidden="0" w:uiPriority="70" w:unhideWhenUsed="0"/>
-    <w:lsdException w:name="Colorful Shading" w:semiHidden="0" w:uiPriority="71" w:unhideWhenUsed="0"/>
-    <w:lsdException w:name="Colorful List" w:semiHidden="0" w:uiPriority="72" w:unhideWhenUsed="0"/>
-    <w:lsdException w:name="Colorful Grid" w:semiHidden="0" w:uiPriority="73" w:unhideWhenUsed="0"/>
-    <w:lsdException w:name="Light Shading Accent 1" w:semiHidden="0" w:uiPriority="60" w:unhideWhenUsed="0"/>
-    <w:lsdException w:name="Light List Accent 1" w:semiHidden="0" w:uiPriority="61" w:unhideWhenUsed="0"/>
-    <w:lsdException w:name="Light Grid Accent 1" w:semiHidden="0" w:uiPriority="62" w:unhideWhenUsed="0"/>
-    <w:lsdException w:name="Medium Shading 1 Accent 1" w:semiHidden="0" w:uiPriority="63" w:unhideWhenUsed="0"/>
-    <w:lsdException w:name="Medium Shading 2 Accent 1" w:semiHidden="0" w:uiPriority="64" w:unhideWhenUsed="0"/>
-    <w:lsdException w:name="Medium List 1 Accent 1" w:semiHidden="0" w:uiPriority="65" w:unhideWhenUsed="0"/>
-    <w:lsdException w:name="Revision" w:unhideWhenUsed="0"/>
-    <w:lsdException w:name="List Paragraph" w:semiHidden="0" w:uiPriority="34" w:unhideWhenUsed="0" w:qFormat="1"/>
-    <w:lsdException w:name="Quote" w:semiHidden="0" w:uiPriority="29" w:unhideWhenUsed="0" w:qFormat="1"/>
-    <w:lsdException w:name="Intense Quote" w:semiHidden="0" w:uiPriority="30" w:unhideWhenUsed="0" w:qFormat="1"/>
-    <w:lsdException w:name="Medium List 2 Accent 1" w:semiHidden="0" w:uiPriority="66" w:unhideWhenUsed="0"/>
-    <w:lsdException w:name="Medium Grid 1 Accent 1" w:semiHidden="0" w:uiPriority="67" w:unhideWhenUsed="0"/>
-    <w:lsdException w:name="Medium Grid 2 Accent 1" w:semiHidden="0" w:uiPriority="68" w:unhideWhenUsed="0"/>
-    <w:lsdException w:name="Medium Grid 3 Accent 1" w:semiHidden="0" w:uiPriority="69" w:unhideWhenUsed="0"/>
-    <w:lsdException w:name="Dark List Accent 1" w:semiHidden="0" w:uiPriority="70" w:unhideWhenUsed="0"/>
-    <w:lsdException w:name="Colorful Shading Accent 1" w:semiHidden="0" w:uiPriority="71" w:unhideWhenUsed="0"/>
-    <w:lsdException w:name="Colorful List Accent 1" w:semiHidden="0" w:uiPriority="72" w:unhideWhenUsed="0"/>
-    <w:lsdException w:name="Colorful Grid Accent 1" w:semiHidden="0" w:uiPriority="73" w:unhideWhenUsed="0"/>
-    <w:lsdException w:name="Light Shading Accent 2" w:semiHidden="0" w:uiPriority="60" w:unhideWhenUsed="0"/>
-    <w:lsdException w:name="Light List Accent 2" w:semiHidden="0" w:uiPriority="61" w:unhideWhenUsed="0"/>
-    <w:lsdException w:name="Light Grid Accent 2" w:semiHidden="0" w:uiPriority="62" w:unhideWhenUsed="0"/>
-    <w:lsdException w:name="Medium Shading 1 Accent 2" w:semiHidden="0" w:uiPriority="63" w:unhideWhenUsed="0"/>
-    <w:lsdException w:name="Medium Shading 2 Accent 2" w:semiHidden="0" w:uiPriority="64" w:unhideWhenUsed="0"/>
-    <w:lsdException w:name="Medium List 1 Accent 2" w:semiHidden="0" w:uiPriority="65" w:unhideWhenUsed="0"/>
-    <w:lsdException w:name="Medium List 2 Accent 2" w:semiHidden="0" w:uiPriority="66" w:unhideWhenUsed="0"/>
-    <w:lsdException w:name="Medium Grid 1 Accent 2" w:semiHidden="0" w:uiPriority="67" w:unhideWhenUsed="0"/>
-    <w:lsdException w:name="Medium Grid 2 Accent 2" w:semiHidden="0" w:uiPriority="68" w:unhideWhenUsed="0"/>
-    <w:lsdException w:name="Medium Grid 3 Accent 2" w:semiHidden="0" w:uiPriority="69" w:unhideWhenUsed="0"/>
-    <w:lsdException w:name="Dark List Accent 2" w:semiHidden="0" w:uiPriority="70" w:unhideWhenUsed="0"/>
-    <w:lsdException w:name="Colorful Shading Accent 2" w:semiHidden="0" w:uiPriority="71" w:unhideWhenUsed="0"/>
-    <w:lsdException w:name="Colorful List Accent 2" w:semiHidden="0" w:uiPriority="72" w:unhideWhenUsed="0"/>
-    <w:lsdException w:name="Colorful Grid Accent 2" w:semiHidden="0" w:uiPriority="73" w:unhideWhenUsed="0"/>
-    <w:lsdException w:name="Light Shading Accent 3" w:semiHidden="0" w:uiPriority="60" w:unhideWhenUsed="0"/>
-    <w:lsdException w:name="Light List Accent 3" w:semiHidden="0" w:uiPriority="61" w:unhideWhenUsed="0"/>
-    <w:lsdException w:name="Light Grid Accent 3" w:semiHidden="0" w:uiPriority="62" w:unhideWhenUsed="0"/>
-    <w:lsdException w:name="Medium Shading 1 Accent 3" w:semiHidden="0" w:uiPriority="63" w:unhideWhenUsed="0"/>
-    <w:lsdException w:name="Medium Shading 2 Accent 3" w:semiHidden="0" w:uiPriority="64" w:unhideWhenUsed="0"/>
-    <w:lsdException w:name="Medium List 1 Accent 3" w:semiHidden="0" w:uiPriority="65" w:unhideWhenUsed="0"/>
-    <w:lsdException w:name="Medium List 2 Accent 3" w:semiHidden="0" w:uiPriority="66" w:unhideWhenUsed="0"/>
-    <w:lsdException w:name="Medium Grid 1 Accent 3" w:semiHidden="0" w:uiPriority="67" w:unhideWhenUsed="0"/>
-    <w:lsdException w:name="Medium Grid 2 Accent 3" w:semiHidden="0" w:uiPriority="68" w:unhideWhenUsed="0"/>
-    <w:lsdException w:name="Medium Grid 3 Accent 3" w:semiHidden="0" w:uiPriority="69" w:unhideWhenUsed="0"/>
-    <w:lsdException w:name="Dark List Accent 3" w:semiHidden="0" w:uiPriority="70" w:unhideWhenUsed="0"/>
-    <w:lsdException w:name="Colorful Shading Accent 3" w:semiHidden="0" w:uiPriority="71" w:unhideWhenUsed="0"/>
-    <w:lsdException w:name="Colorful List Accent 3" w:semiHidden="0" w:uiPriority="72" w:unhideWhenUsed="0"/>
-    <w:lsdException w:name="Colorful Grid Accent 3" w:semiHidden="0" w:uiPriority="73" w:unhideWhenUsed="0"/>
-    <w:lsdException w:name="Light Shading Accent 4" w:semiHidden="0" w:uiPriority="60" w:unhideWhenUsed="0"/>
-    <w:lsdException w:name="Light List Accent 4" w:semiHidden="0" w:uiPriority="61" w:unhideWhenUsed="0"/>
-    <w:lsdException w:name="Light Grid Accent 4" w:semiHidden="0" w:uiPriority="62" w:unhideWhenUsed="0"/>
-    <w:lsdException w:name="Medium Shading 1 Accent 4" w:semiHidden="0" w:uiPriority="63" w:unhideWhenUsed="0"/>
-    <w:lsdException w:name="Medium Shading 2 Accent 4" w:semiHidden="0" w:uiPriority="64" w:unhideWhenUsed="0"/>
-    <w:lsdException w:name="Medium List 1 Accent 4" w:semiHidden="0" w:uiPriority="65" w:unhideWhenUsed="0"/>
-    <w:lsdException w:name="Medium List 2 Accent 4" w:semiHidden="0" w:uiPriority="66" w:unhideWhenUsed="0"/>
-    <w:lsdException w:name="Medium Grid 1 Accent 4" w:semiHidden="0" w:uiPriority="67" w:unhideWhenUsed="0"/>
-    <w:lsdException w:name="Medium Grid 2 Accent 4" w:semiHidden="0" w:uiPriority="68" w:unhideWhenUsed="0"/>
-    <w:lsdException w:name="Medium Grid 3 Accent 4" w:semiHidden="0" w:uiPriority="69" w:unhideWhenUsed="0"/>
-    <w:lsdException w:name="Dark List Accent 4" w:semiHidden="0" w:uiPriority="70" w:unhideWhenUsed="0"/>
-    <w:lsdException w:name="Colorful Shading Accent 4" w:semiHidden="0" w:uiPriority="71" w:unhideWhenUsed="0"/>
-    <w:lsdException w:name="Colorful List Accent 4" w:semiHidden="0" w:uiPriority="72" w:unhideWhenUsed="0"/>
-    <w:lsdException w:name="Colorful Grid Accent 4" w:semiHidden="0" w:uiPriority="73" w:unhideWhenUsed="0"/>
-    <w:lsdException w:name="Light Shading Accent 5" w:semiHidden="0" w:uiPriority="60" w:unhideWhenUsed="0"/>
-    <w:lsdException w:name="Light List Accent 5" w:semiHidden="0" w:uiPriority="61" w:unhideWhenUsed="0"/>
-    <w:lsdException w:name="Light Grid Accent 5" w:semiHidden="0" w:uiPriority="62" w:unhideWhenUsed="0"/>
-    <w:lsdException w:name="Medium Shading 1 Accent 5" w:semiHidden="0" w:uiPriority="63" w:unhideWhenUsed="0"/>
-    <w:lsdException w:name="Medium Shading 2 Accent 5" w:semiHidden="0" w:uiPriority="64" w:unhideWhenUsed="0"/>
-    <w:lsdException w:name="Medium List 1 Accent 5" w:semiHidden="0" w:uiPriority="65" w:unhideWhenUsed="0"/>
-    <w:lsdException w:name="Medium List 2 Accent 5" w:semiHidden="0" w:uiPriority="66" w:unhideWhenUsed="0"/>
-    <w:lsdException w:name="Medium Grid 1 Accent 5" w:semiHidden="0" w:uiPriority="67" w:unhideWhenUsed="0"/>
-    <w:lsdException w:name="Medium Grid 2 Accent 5" w:semiHidden="0" w:uiPriority="68" w:unhideWhenUsed="0"/>
-    <w:lsdException w:name="Medium Grid 3 Accent 5" w:semiHidden="0" w:uiPriority="69" w:unhideWhenUsed="0"/>
-    <w:lsdException w:name="Dark List Accent 5" w:semiHidden="0" w:uiPriority="70" w:unhideWhenUsed="0"/>
-    <w:lsdException w:name="Colorful Shading Accent 5" w:semiHidden="0" w:uiPriority="71" w:unhideWhenUsed="0"/>
-    <w:lsdException w:name="Colorful List Accent 5" w:semiHidden="0" w:uiPriority="72" w:unhideWhenUsed="0"/>
-    <w:lsdException w:name="Colorful Grid Accent 5" w:semiHidden="0" w:uiPriority="73" w:unhideWhenUsed="0"/>
-    <w:lsdException w:name="Light Shading Accent 6" w:semiHidden="0" w:uiPriority="60" w:unhideWhenUsed="0"/>
-    <w:lsdException w:name="Light List Accent 6" w:semiHidden="0" w:uiPriority="61" w:unhideWhenUsed="0"/>
-    <w:lsdException w:name="Light Grid Accent 6" w:semiHidden="0" w:uiPriority="62" w:unhideWhenUsed="0"/>
-    <w:lsdException w:name="Medium Shading 1 Accent 6" w:semiHidden="0" w:uiPriority="63" w:unhideWhenUsed="0"/>
-    <w:lsdException w:name="Medium Shading 2 Accent 6" w:semiHidden="0" w:uiPriority="64" w:unhideWhenUsed="0"/>
-    <w:lsdException w:name="Medium List 1 Accent 6" w:semiHidden="0" w:uiPriority="65" w:unhideWhenUsed="0"/>
-    <w:lsdException w:name="Medium List 2 Accent 6" w:semiHidden="0" w:uiPriority="66" w:unhideWhenUsed="0"/>
-    <w:lsdException w:name="Medium Grid 1 Accent 6" w:semiHidden="0" w:uiPriority="67" w:unhideWhenUsed="0"/>
-    <w:lsdException w:name="Medium Grid 2 Accent 6" w:semiHidden="0" w:uiPriority="68" w:unhideWhenUsed="0"/>
-    <w:lsdException w:name="Medium Grid 3 Accent 6" w:semiHidden="0" w:uiPriority="69" w:unhideWhenUsed="0"/>
-    <w:lsdException w:name="Dark List Accent 6" w:semiHidden="0" w:uiPriority="70" w:unhideWhenUsed="0"/>
-    <w:lsdException w:name="Colorful Shading Accent 6" w:semiHidden="0" w:uiPriority="71" w:unhideWhenUsed="0"/>
-    <w:lsdException w:name="Colorful List Accent 6" w:semiHidden="0" w:uiPriority="72" w:unhideWhenUsed="0"/>
-    <w:lsdException w:name="Colorful Grid Accent 6" w:semiHidden="0" w:uiPriority="73" w:unhideWhenUsed="0"/>
-    <w:lsdException w:name="Subtle Emphasis" w:semiHidden="0" w:uiPriority="19" w:unhideWhenUsed="0" w:qFormat="1"/>
-    <w:lsdException w:name="Intense Emphasis" w:semiHidden="0" w:uiPriority="21" w:unhideWhenUsed="0" w:qFormat="1"/>
-    <w:lsdException w:name="Subtle Reference" w:semiHidden="0" w:uiPriority="31" w:unhideWhenUsed="0" w:qFormat="1"/>
-    <w:lsdException w:name="Intense Reference" w:semiHidden="0" w:uiPriority="32" w:unhideWhenUsed="0" w:qFormat="1"/>
-    <w:lsdException w:name="Book Title" w:semiHidden="0" w:uiPriority="33" w:unhideWhenUsed="0" w:qFormat="1"/>
-    <w:lsdException w:name="Bibliography" w:uiPriority="37"/>
-    <w:lsdException w:name="TOC Heading" w:uiPriority="39" w:qFormat="1"/>
-  </w:latentStyles>
-  <w:style w:type="paragraph" w:default="1" w:styleId="Normalny">
-    <w:name w:val="Normal"/>
-    <w:qFormat/>
-  </w:style>
-  <w:style w:type="paragraph" w:styleId="Nagwek1">
-    <w:name w:val="heading 1"/>
-    <w:basedOn w:val="Normalny"/>
-    <w:next w:val="Normalny"/>
-    <w:link w:val="Nagwek1Znak"/>
-    <w:uiPriority w:val="9"/>
-    <w:qFormat/>
-    <w:rsid w:val="003253D6"/>
-    <w:pPr>
-      <w:keepNext/>
-      <w:keepLines/>
-      <w:spacing w:before="480" w:after="0"/>
-      <w:outlineLvl w:val="0"/>
-    </w:pPr>
-    <w:rPr>
-      <w:rFonts w:asciiTheme="majorHAnsi" w:eastAsiaTheme="majorEastAsia" w:hAnsiTheme="majorHAnsi" w:cstheme="majorBidi"/>
-      <w:b/>
-      <w:bCs/>
-      <w:color w:val="365F91" w:themeColor="accent1" w:themeShade="BF"/>
-      <w:sz w:val="28"/>
-      <w:szCs w:val="28"/>
-    </w:rPr>
-  </w:style>
-  <w:style w:type="character" w:default="1" w:styleId="Domylnaczcionkaakapitu">
-    <w:name w:val="Default Paragraph Font"/>
-    <w:uiPriority w:val="1"/>
-    <w:semiHidden/>
-    <w:unhideWhenUsed/>
-  </w:style>
-  <w:style w:type="table" w:default="1" w:styleId="Standardowy">
-    <w:name w:val="Normal Table"/>
-    <w:uiPriority w:val="99"/>
-    <w:semiHidden/>
-    <w:unhideWhenUsed/>
-    <w:tblPr>
-      <w:tblInd w:w="0" w:type="dxa"/>
-      <w:tblCellMar>
-        <w:top w:w="0" w:type="dxa"/>
-        <w:left w:w="108" w:type="dxa"/>
-        <w:bottom w:w="0" w:type="dxa"/>
-        <w:right w:w="108" w:type="dxa"/>
-      </w:tblCellMar>
-    </w:tblPr>
-  </w:style>
-  <w:style w:type="numbering" w:default="1" w:styleId="Bezlisty">
-    <w:name w:val="No List"/>
-    <w:uiPriority w:val="99"/>
-    <w:semiHidden/>
-    <w:unhideWhenUsed/>
-  </w:style>
-  <w:style w:type="paragraph" w:styleId="Akapitzlist">
-    <w:name w:val="List Paragraph"/>
-    <w:basedOn w:val="Normalny"/>
-    <w:uiPriority w:val="34"/>
-    <w:qFormat/>
-    <w:rsid w:val="003253D6"/>
-    <w:pPr>
-      <w:ind w:left="720"/>
-      <w:contextualSpacing/>
-    </w:pPr>
-  </w:style>
-  <w:style w:type="character" w:styleId="Hipercze">
-    <w:name w:val="Hyperlink"/>
-    <w:basedOn w:val="Domylnaczcionkaakapitu"/>
-    <w:uiPriority w:val="99"/>
-    <w:unhideWhenUsed/>
-    <w:rsid w:val="003253D6"/>
-    <w:rPr>
-      <w:color w:val="0000FF" w:themeColor="hyperlink"/>
-      <w:u w:val="single"/>
-    </w:rPr>
-  </w:style>
-  <w:style w:type="character" w:styleId="UyteHipercze">
-    <w:name w:val="FollowedHyperlink"/>
-    <w:basedOn w:val="Domylnaczcionkaakapitu"/>
-    <w:uiPriority w:val="99"/>
-    <w:semiHidden/>
-    <w:unhideWhenUsed/>
-    <w:rsid w:val="003253D6"/>
-    <w:rPr>
-      <w:color w:val="800080" w:themeColor="followedHyperlink"/>
-      <w:u w:val="single"/>
-    </w:rPr>
-  </w:style>
-  <w:style w:type="character" w:customStyle="1" w:styleId="Nagwek1Znak">
-    <w:name w:val="Nagłówek 1 Znak"/>
-    <w:basedOn w:val="Domylnaczcionkaakapitu"/>
-    <w:link w:val="Nagwek1"/>
+  <w:style w:type="character" w:customStyle="1" w:styleId="Heading1Char">
+    <w:name w:val="Heading 1 Char"/>
+    <w:basedOn w:val="DefaultParagraphFont"/>
+    <w:link w:val="Heading1"/>
     <w:uiPriority w:val="9"/>
     <w:rsid w:val="003253D6"/>
     <w:rPr>
@@ -1361,6 +1575,15 @@
 </file>
 
 <file path=customXml/item1.xml><?xml version="1.0" encoding="utf-8"?>
+<?mso-contentType ?>
+<FormTemplates xmlns="http://schemas.microsoft.com/sharepoint/v3/contenttype/forms">
+  <Display>DocumentLibraryForm</Display>
+  <Edit>DocumentLibraryForm</Edit>
+  <New>DocumentLibraryForm</New>
+</FormTemplates>
+</file>
+
+<file path=customXml/item2.xml><?xml version="1.0" encoding="utf-8"?>
 <ct:contentTypeSchema xmlns:ct="http://schemas.microsoft.com/office/2006/metadata/contentType" xmlns:ma="http://schemas.microsoft.com/office/2006/metadata/properties/metaAttributes" ct:_="" ma:_="" ma:contentTypeName="Document" ma:contentTypeID="0x0101004AA473F3B01C3A41B23EEAD847E99C59" ma:contentTypeVersion="8" ma:contentTypeDescription="Create a new document." ma:contentTypeScope="" ma:versionID="115a23e71c2f04934e756e4daf3b0fea">
   <xsd:schema xmlns:xsd="http://www.w3.org/2001/XMLSchema" xmlns:xs="http://www.w3.org/2001/XMLSchema" xmlns:p="http://schemas.microsoft.com/office/2006/metadata/properties" xmlns:ns2="6aa5c7c0-816b-4a67-8948-3bad073b58cd" xmlns:ns3="feb7a019-7e9d-4e44-8abd-dd83b4894efb" targetNamespace="http://schemas.microsoft.com/office/2006/metadata/properties" ma:root="true" ma:fieldsID="50a005632562e2c333c22cfcaf965a03" ns2:_="" ns3:_="">
     <xsd:import namespace="6aa5c7c0-816b-4a67-8948-3bad073b58cd"/>
@@ -1551,15 +1774,6 @@
 </ct:contentTypeSchema>
 </file>
 
-<file path=customXml/item2.xml><?xml version="1.0" encoding="utf-8"?>
-<?mso-contentType ?>
-<FormTemplates xmlns="http://schemas.microsoft.com/sharepoint/v3/contenttype/forms">
-  <Display>DocumentLibraryForm</Display>
-  <Edit>DocumentLibraryForm</Edit>
-  <New>DocumentLibraryForm</New>
-</FormTemplates>
-</file>
-
 <file path=customXml/item3.xml><?xml version="1.0" encoding="utf-8"?>
 <p:properties xmlns:p="http://schemas.microsoft.com/office/2006/metadata/properties" xmlns:xsi="http://www.w3.org/2001/XMLSchema-instance" xmlns:pc="http://schemas.microsoft.com/office/infopath/2007/PartnerControls">
   <documentManagement/>
@@ -1567,13 +1781,37 @@
 </file>
 
 <file path=customXml/itemProps1.xml><?xml version="1.0" encoding="utf-8"?>
-<ds:datastoreItem xmlns:ds="http://schemas.openxmlformats.org/officeDocument/2006/customXml" ds:itemID="{6652C8AB-817E-47DB-AC80-FBA9B72FDE58}"/>
+<ds:datastoreItem xmlns:ds="http://schemas.openxmlformats.org/officeDocument/2006/customXml" ds:itemID="{37D378DE-CDE4-4E6C-B5FB-58ADBE97B045}">
+  <ds:schemaRefs>
+    <ds:schemaRef ds:uri="http://schemas.microsoft.com/sharepoint/v3/contenttype/forms"/>
+  </ds:schemaRefs>
+</ds:datastoreItem>
 </file>
 
 <file path=customXml/itemProps2.xml><?xml version="1.0" encoding="utf-8"?>
-<ds:datastoreItem xmlns:ds="http://schemas.openxmlformats.org/officeDocument/2006/customXml" ds:itemID="{37D378DE-CDE4-4E6C-B5FB-58ADBE97B045}"/>
+<ds:datastoreItem xmlns:ds="http://schemas.openxmlformats.org/officeDocument/2006/customXml" ds:itemID="{6652C8AB-817E-47DB-AC80-FBA9B72FDE58}">
+  <ds:schemaRefs>
+    <ds:schemaRef ds:uri="http://schemas.microsoft.com/office/2006/metadata/contentType"/>
+    <ds:schemaRef ds:uri="http://schemas.microsoft.com/office/2006/metadata/properties/metaAttributes"/>
+    <ds:schemaRef ds:uri="http://www.w3.org/2001/XMLSchema"/>
+    <ds:schemaRef ds:uri="http://schemas.microsoft.com/office/2006/metadata/properties"/>
+    <ds:schemaRef ds:uri="6aa5c7c0-816b-4a67-8948-3bad073b58cd"/>
+    <ds:schemaRef ds:uri="feb7a019-7e9d-4e44-8abd-dd83b4894efb"/>
+    <ds:schemaRef ds:uri="http://schemas.microsoft.com/office/2006/documentManagement/types"/>
+    <ds:schemaRef ds:uri="http://schemas.microsoft.com/office/infopath/2007/PartnerControls"/>
+    <ds:schemaRef ds:uri="http://schemas.openxmlformats.org/package/2006/metadata/core-properties"/>
+    <ds:schemaRef ds:uri="http://purl.org/dc/elements/1.1/"/>
+    <ds:schemaRef ds:uri="http://purl.org/dc/terms/"/>
+    <ds:schemaRef ds:uri="http://schemas.microsoft.com/internal/obd"/>
+  </ds:schemaRefs>
+</ds:datastoreItem>
 </file>
 
 <file path=customXml/itemProps3.xml><?xml version="1.0" encoding="utf-8"?>
-<ds:datastoreItem xmlns:ds="http://schemas.openxmlformats.org/officeDocument/2006/customXml" ds:itemID="{B6EBDC23-F4C5-4217-BB5F-FCABE054DE26}"/>
+<ds:datastoreItem xmlns:ds="http://schemas.openxmlformats.org/officeDocument/2006/customXml" ds:itemID="{B6EBDC23-F4C5-4217-BB5F-FCABE054DE26}">
+  <ds:schemaRefs>
+    <ds:schemaRef ds:uri="http://schemas.microsoft.com/office/2006/metadata/properties"/>
+    <ds:schemaRef ds:uri="http://schemas.microsoft.com/office/infopath/2007/PartnerControls"/>
+  </ds:schemaRefs>
+</ds:datastoreItem>
 </file>
</xml_diff>